<commit_message>
upload compte rendu pdf and pics
</commit_message>
<xml_diff>
--- a/Compte_rendu/Présentation_ERRARD_DACCACHE.docx
+++ b/Compte_rendu/Présentation_ERRARD_DACCACHE.docx
@@ -289,7 +289,19 @@
         <w:rPr>
           <w:rFonts w:ascii="Times New Roman" w:hAnsi="Times New Roman" w:cs="Times New Roman"/>
         </w:rPr>
-        <w:t xml:space="preserve">Pour mener à bien à bien ce projet, trois équipes vont travailler sur un sujet différent. Les trois sujets sont les suivant : </w:t>
+        <w:t>Pour mener à bien à bien ce projet, trois équipes vont travailler sur un sujet différent. Les trois sujets sont les suivant</w:t>
+      </w:r>
+      <w:r>
+        <w:rPr>
+          <w:rFonts w:ascii="Times New Roman" w:hAnsi="Times New Roman" w:cs="Times New Roman"/>
+        </w:rPr>
+        <w:t>s</w:t>
+      </w:r>
+      <w:r>
+        <w:rPr>
+          <w:rFonts w:ascii="Times New Roman" w:hAnsi="Times New Roman" w:cs="Times New Roman"/>
+        </w:rPr>
+        <w:t xml:space="preserve"> : </w:t>
       </w:r>
     </w:p>
     <w:p>
@@ -493,7 +505,14 @@
               <w:rPr>
                 <w:rFonts w:ascii="Times New Roman" w:hAnsi="Times New Roman" w:cs="Times New Roman"/>
               </w:rPr>
-              <w:t>Carte D</w:t>
+              <w:t xml:space="preserve">Carte </w:t>
+            </w:r>
+            <w:proofErr w:type="spellStart"/>
+            <w:r>
+              <w:rPr>
+                <w:rFonts w:ascii="Times New Roman" w:hAnsi="Times New Roman" w:cs="Times New Roman"/>
+              </w:rPr>
+              <w:t>D</w:t>
             </w:r>
             <w:r>
               <w:rPr>
@@ -501,6 +520,7 @@
               </w:rPr>
               <w:t>sPic</w:t>
             </w:r>
+            <w:proofErr w:type="spellEnd"/>
           </w:p>
         </w:tc>
         <w:tc>
@@ -519,8 +539,16 @@
               <w:rPr>
                 <w:rFonts w:ascii="Times New Roman" w:hAnsi="Times New Roman" w:cs="Times New Roman"/>
               </w:rPr>
-              <w:t>Carte DsPic</w:t>
+              <w:t xml:space="preserve">Carte </w:t>
             </w:r>
+            <w:proofErr w:type="spellStart"/>
+            <w:r>
+              <w:rPr>
+                <w:rFonts w:ascii="Times New Roman" w:hAnsi="Times New Roman" w:cs="Times New Roman"/>
+              </w:rPr>
+              <w:t>DsPic</w:t>
+            </w:r>
+            <w:proofErr w:type="spellEnd"/>
           </w:p>
         </w:tc>
         <w:tc>
@@ -539,7 +567,21 @@
               <w:rPr>
                 <w:rFonts w:ascii="Times New Roman" w:hAnsi="Times New Roman" w:cs="Times New Roman"/>
               </w:rPr>
-              <w:t xml:space="preserve">Carte DsPic </w:t>
+              <w:t xml:space="preserve">Carte </w:t>
+            </w:r>
+            <w:proofErr w:type="spellStart"/>
+            <w:r>
+              <w:rPr>
+                <w:rFonts w:ascii="Times New Roman" w:hAnsi="Times New Roman" w:cs="Times New Roman"/>
+              </w:rPr>
+              <w:t>DsPic</w:t>
+            </w:r>
+            <w:proofErr w:type="spellEnd"/>
+            <w:r>
+              <w:rPr>
+                <w:rFonts w:ascii="Times New Roman" w:hAnsi="Times New Roman" w:cs="Times New Roman"/>
+              </w:rPr>
+              <w:t xml:space="preserve"> </w:t>
             </w:r>
           </w:p>
         </w:tc>
@@ -580,6 +622,12 @@
                 <w:rFonts w:ascii="Times New Roman" w:hAnsi="Times New Roman" w:cs="Times New Roman"/>
               </w:rPr>
             </w:pPr>
+            <w:r>
+              <w:rPr>
+                <w:rFonts w:ascii="Times New Roman" w:hAnsi="Times New Roman" w:cs="Times New Roman"/>
+              </w:rPr>
+              <w:t xml:space="preserve">Moteur </w:t>
+            </w:r>
           </w:p>
         </w:tc>
         <w:tc>
@@ -639,6 +687,12 @@
                 <w:rFonts w:ascii="Times New Roman" w:hAnsi="Times New Roman" w:cs="Times New Roman"/>
               </w:rPr>
             </w:pPr>
+            <w:r>
+              <w:rPr>
+                <w:rFonts w:ascii="Times New Roman" w:hAnsi="Times New Roman" w:cs="Times New Roman"/>
+              </w:rPr>
+              <w:t>BTN 8982</w:t>
+            </w:r>
           </w:p>
         </w:tc>
         <w:tc>
@@ -677,15 +731,13 @@
               </w:rPr>
               <w:t xml:space="preserve"> </w:t>
             </w:r>
-            <w:proofErr w:type="gramStart"/>
             <w:r>
               <w:rPr>
                 <w:rFonts w:ascii="Times New Roman" w:hAnsi="Times New Roman" w:cs="Times New Roman"/>
                 <w:lang w:val="en-GB"/>
               </w:rPr>
-              <w:t>LCD :</w:t>
+              <w:t>LCD:</w:t>
             </w:r>
-            <w:proofErr w:type="gramEnd"/>
             <w:r>
               <w:rPr>
                 <w:rFonts w:ascii="Times New Roman" w:hAnsi="Times New Roman" w:cs="Times New Roman"/>
@@ -719,13 +771,25 @@
         <w:rPr>
           <w:rFonts w:ascii="Times New Roman" w:hAnsi="Times New Roman" w:cs="Times New Roman"/>
         </w:rPr>
-        <w:t xml:space="preserve">Le sujet choisit </w:t>
-      </w:r>
-      <w:r>
-        <w:rPr>
-          <w:rFonts w:ascii="Times New Roman" w:hAnsi="Times New Roman" w:cs="Times New Roman"/>
-        </w:rPr>
-        <w:t xml:space="preserve">par mon binôme et moi est celui de l’IHM. Jusqu’à présent, nous avons </w:t>
+        <w:t xml:space="preserve">Le sujet choisi </w:t>
+      </w:r>
+      <w:r>
+        <w:rPr>
+          <w:rFonts w:ascii="Times New Roman" w:hAnsi="Times New Roman" w:cs="Times New Roman"/>
+        </w:rPr>
+        <w:t>par</w:t>
+      </w:r>
+      <w:r>
+        <w:rPr>
+          <w:rFonts w:ascii="Times New Roman" w:hAnsi="Times New Roman" w:cs="Times New Roman"/>
+        </w:rPr>
+        <w:t xml:space="preserve"> notre binôme</w:t>
+      </w:r>
+      <w:r>
+        <w:rPr>
+          <w:rFonts w:ascii="Times New Roman" w:hAnsi="Times New Roman" w:cs="Times New Roman"/>
+        </w:rPr>
+        <w:t xml:space="preserve"> est celui de l’IHM. Jusqu’à présent, nous avons </w:t>
       </w:r>
       <w:r>
         <w:rPr>
@@ -737,7 +801,31 @@
         <w:rPr>
           <w:rFonts w:ascii="Times New Roman" w:hAnsi="Times New Roman" w:cs="Times New Roman"/>
         </w:rPr>
-        <w:t xml:space="preserve"> les câblages sur la plaque à essai, les premiers programmes et la réalisation de la carte schématique sur Eagle. Chacune des réalisations sont présentés dans les pages suivantes. </w:t>
+        <w:t xml:space="preserve"> les câblages sur la plaque à essai, les premiers programmes et la réalisation de la carte schématique sur Eagle. Chacune des réalisations </w:t>
+      </w:r>
+      <w:r>
+        <w:rPr>
+          <w:rFonts w:ascii="Times New Roman" w:hAnsi="Times New Roman" w:cs="Times New Roman"/>
+        </w:rPr>
+        <w:t>est</w:t>
+      </w:r>
+      <w:r>
+        <w:rPr>
+          <w:rFonts w:ascii="Times New Roman" w:hAnsi="Times New Roman" w:cs="Times New Roman"/>
+        </w:rPr>
+        <w:t xml:space="preserve"> présenté</w:t>
+      </w:r>
+      <w:r>
+        <w:rPr>
+          <w:rFonts w:ascii="Times New Roman" w:hAnsi="Times New Roman" w:cs="Times New Roman"/>
+        </w:rPr>
+        <w:t>e</w:t>
+      </w:r>
+      <w:r>
+        <w:rPr>
+          <w:rFonts w:ascii="Times New Roman" w:hAnsi="Times New Roman" w:cs="Times New Roman"/>
+        </w:rPr>
+        <w:t xml:space="preserve"> dans les pages suivantes. </w:t>
       </w:r>
     </w:p>
     <w:p>
@@ -1537,7 +1625,19 @@
               <w:rPr>
                 <w:rFonts w:ascii="Times New Roman" w:hAnsi="Times New Roman" w:cs="Times New Roman"/>
               </w:rPr>
-              <w:t>Correction du schéma de la carte de la carte et début de réalisation d</w:t>
+              <w:t xml:space="preserve">Correction du schéma </w:t>
+            </w:r>
+            <w:r>
+              <w:rPr>
+                <w:rFonts w:ascii="Times New Roman" w:hAnsi="Times New Roman" w:cs="Times New Roman"/>
+              </w:rPr>
+              <w:t xml:space="preserve">électrique </w:t>
+            </w:r>
+            <w:r>
+              <w:rPr>
+                <w:rFonts w:ascii="Times New Roman" w:hAnsi="Times New Roman" w:cs="Times New Roman"/>
+              </w:rPr>
+              <w:t>et début de réalisation d</w:t>
             </w:r>
             <w:r>
               <w:rPr>
@@ -2001,7 +2101,21 @@
           <w:rFonts w:ascii="Times New Roman" w:hAnsi="Times New Roman" w:cs="Times New Roman"/>
           <w:noProof/>
         </w:rPr>
-        <w:t>On peut lire sur la figure ci-contre :</w:t>
+        <w:t>On peut lire sur la figure ci-</w:t>
+      </w:r>
+      <w:r>
+        <w:rPr>
+          <w:rFonts w:ascii="Times New Roman" w:hAnsi="Times New Roman" w:cs="Times New Roman"/>
+          <w:noProof/>
+        </w:rPr>
+        <w:t>dessous</w:t>
+      </w:r>
+      <w:r>
+        <w:rPr>
+          <w:rFonts w:ascii="Times New Roman" w:hAnsi="Times New Roman" w:cs="Times New Roman"/>
+          <w:noProof/>
+        </w:rPr>
+        <w:t> :</w:t>
       </w:r>
       <w:r>
         <w:rPr>
@@ -2043,7 +2157,35 @@
           <w:rFonts w:ascii="Times New Roman" w:hAnsi="Times New Roman" w:cs="Times New Roman"/>
           <w:noProof/>
         </w:rPr>
-        <w:t xml:space="preserve"> Ces pins on été choisi vu leur fonction de contrôle d’affichage.</w:t>
+        <w:t xml:space="preserve"> Ces pins on</w:t>
+      </w:r>
+      <w:r>
+        <w:rPr>
+          <w:rFonts w:ascii="Times New Roman" w:hAnsi="Times New Roman" w:cs="Times New Roman"/>
+          <w:noProof/>
+        </w:rPr>
+        <w:t>t</w:t>
+      </w:r>
+      <w:r>
+        <w:rPr>
+          <w:rFonts w:ascii="Times New Roman" w:hAnsi="Times New Roman" w:cs="Times New Roman"/>
+          <w:noProof/>
+        </w:rPr>
+        <w:t xml:space="preserve"> été choisi</w:t>
+      </w:r>
+      <w:r>
+        <w:rPr>
+          <w:rFonts w:ascii="Times New Roman" w:hAnsi="Times New Roman" w:cs="Times New Roman"/>
+          <w:noProof/>
+        </w:rPr>
+        <w:t>s</w:t>
+      </w:r>
+      <w:r>
+        <w:rPr>
+          <w:rFonts w:ascii="Times New Roman" w:hAnsi="Times New Roman" w:cs="Times New Roman"/>
+          <w:noProof/>
+        </w:rPr>
+        <w:t xml:space="preserve"> vu leur fonction de contrôle d’affichage.</w:t>
       </w:r>
       <w:r>
         <w:rPr>
@@ -2085,7 +2227,21 @@
           <w:rFonts w:ascii="Times New Roman" w:hAnsi="Times New Roman" w:cs="Times New Roman"/>
           <w:noProof/>
         </w:rPr>
-        <w:t>, le +5V nécessaire à l’éclairage de l’écran à été prit par la p</w:t>
+        <w:t xml:space="preserve">, le +5V nécessaire à l’éclairage de l’écran à </w:t>
+      </w:r>
+      <w:r>
+        <w:rPr>
+          <w:rFonts w:ascii="Times New Roman" w:hAnsi="Times New Roman" w:cs="Times New Roman"/>
+          <w:noProof/>
+        </w:rPr>
+        <w:t>être</w:t>
+      </w:r>
+      <w:r>
+        <w:rPr>
+          <w:rFonts w:ascii="Times New Roman" w:hAnsi="Times New Roman" w:cs="Times New Roman"/>
+          <w:noProof/>
+        </w:rPr>
+        <w:t xml:space="preserve"> prit par la p</w:t>
       </w:r>
       <w:r>
         <w:rPr>
@@ -2113,14 +2269,84 @@
           <w:rFonts w:ascii="Times New Roman" w:hAnsi="Times New Roman" w:cs="Times New Roman"/>
           <w:noProof/>
         </w:rPr>
-        <w:t xml:space="preserve"> De plus, pour avoir une entré non bruité, on a brancher 2 capacités de découplages, une electrochimique de 100µF </w:t>
-      </w:r>
-      <w:r>
-        <w:rPr>
-          <w:rFonts w:ascii="Times New Roman" w:hAnsi="Times New Roman" w:cs="Times New Roman"/>
-          <w:noProof/>
-        </w:rPr>
-        <w:t>en parallele avec</w:t>
+        <w:t xml:space="preserve"> De plus, pour avoir une entré</w:t>
+      </w:r>
+      <w:r>
+        <w:rPr>
+          <w:rFonts w:ascii="Times New Roman" w:hAnsi="Times New Roman" w:cs="Times New Roman"/>
+          <w:noProof/>
+        </w:rPr>
+        <w:t>e</w:t>
+      </w:r>
+      <w:r>
+        <w:rPr>
+          <w:rFonts w:ascii="Times New Roman" w:hAnsi="Times New Roman" w:cs="Times New Roman"/>
+          <w:noProof/>
+        </w:rPr>
+        <w:t xml:space="preserve"> non bruité</w:t>
+      </w:r>
+      <w:r>
+        <w:rPr>
+          <w:rFonts w:ascii="Times New Roman" w:hAnsi="Times New Roman" w:cs="Times New Roman"/>
+          <w:noProof/>
+        </w:rPr>
+        <w:t>e</w:t>
+      </w:r>
+      <w:r>
+        <w:rPr>
+          <w:rFonts w:ascii="Times New Roman" w:hAnsi="Times New Roman" w:cs="Times New Roman"/>
+          <w:noProof/>
+        </w:rPr>
+        <w:t>, on a branch</w:t>
+      </w:r>
+      <w:r>
+        <w:rPr>
+          <w:rFonts w:ascii="Times New Roman" w:hAnsi="Times New Roman" w:cs="Times New Roman"/>
+          <w:noProof/>
+        </w:rPr>
+        <w:t>é</w:t>
+      </w:r>
+      <w:r>
+        <w:rPr>
+          <w:rFonts w:ascii="Times New Roman" w:hAnsi="Times New Roman" w:cs="Times New Roman"/>
+          <w:noProof/>
+        </w:rPr>
+        <w:t xml:space="preserve"> 2 capacités de découplages, une </w:t>
+      </w:r>
+      <w:r>
+        <w:rPr>
+          <w:rFonts w:ascii="Times New Roman" w:hAnsi="Times New Roman" w:cs="Times New Roman"/>
+          <w:noProof/>
+        </w:rPr>
+        <w:t>é</w:t>
+      </w:r>
+      <w:r>
+        <w:rPr>
+          <w:rFonts w:ascii="Times New Roman" w:hAnsi="Times New Roman" w:cs="Times New Roman"/>
+          <w:noProof/>
+        </w:rPr>
+        <w:t xml:space="preserve">lectrochimique de 100µF </w:t>
+      </w:r>
+      <w:r>
+        <w:rPr>
+          <w:rFonts w:ascii="Times New Roman" w:hAnsi="Times New Roman" w:cs="Times New Roman"/>
+          <w:noProof/>
+        </w:rPr>
+        <w:t>en parall</w:t>
+      </w:r>
+      <w:r>
+        <w:rPr>
+          <w:rFonts w:ascii="Times New Roman" w:hAnsi="Times New Roman" w:cs="Times New Roman"/>
+          <w:noProof/>
+        </w:rPr>
+        <w:t>è</w:t>
+      </w:r>
+      <w:r>
+        <w:rPr>
+          <w:rFonts w:ascii="Times New Roman" w:hAnsi="Times New Roman" w:cs="Times New Roman"/>
+          <w:noProof/>
+        </w:rPr>
+        <w:t>le avec</w:t>
       </w:r>
       <w:r>
         <w:rPr>
@@ -2440,14 +2666,56 @@
           <w:rFonts w:ascii="Times New Roman" w:hAnsi="Times New Roman" w:cs="Times New Roman"/>
           <w:noProof/>
         </w:rPr>
-        <w:t xml:space="preserve">code avons afficher sur l’écran « Bonjour le monde ». </w:t>
-      </w:r>
-      <w:r>
-        <w:rPr>
-          <w:rFonts w:ascii="Times New Roman" w:hAnsi="Times New Roman" w:cs="Times New Roman"/>
-          <w:noProof/>
-        </w:rPr>
-        <w:t xml:space="preserve">Nous avons ensuite câbler les boutons sur les </w:t>
+        <w:t xml:space="preserve">code </w:t>
+      </w:r>
+      <w:r>
+        <w:rPr>
+          <w:rFonts w:ascii="Times New Roman" w:hAnsi="Times New Roman" w:cs="Times New Roman"/>
+          <w:noProof/>
+        </w:rPr>
+        <w:t xml:space="preserve">nous </w:t>
+      </w:r>
+      <w:r>
+        <w:rPr>
+          <w:rFonts w:ascii="Times New Roman" w:hAnsi="Times New Roman" w:cs="Times New Roman"/>
+          <w:noProof/>
+        </w:rPr>
+        <w:t>avons affich</w:t>
+      </w:r>
+      <w:r>
+        <w:rPr>
+          <w:rFonts w:ascii="Times New Roman" w:hAnsi="Times New Roman" w:cs="Times New Roman"/>
+          <w:noProof/>
+        </w:rPr>
+        <w:t>é</w:t>
+      </w:r>
+      <w:r>
+        <w:rPr>
+          <w:rFonts w:ascii="Times New Roman" w:hAnsi="Times New Roman" w:cs="Times New Roman"/>
+          <w:noProof/>
+        </w:rPr>
+        <w:t xml:space="preserve"> sur l’écran « Bonjour le monde ». </w:t>
+      </w:r>
+      <w:r>
+        <w:rPr>
+          <w:rFonts w:ascii="Times New Roman" w:hAnsi="Times New Roman" w:cs="Times New Roman"/>
+          <w:noProof/>
+        </w:rPr>
+        <w:t>Nous avons ensuite câbl</w:t>
+      </w:r>
+      <w:r>
+        <w:rPr>
+          <w:rFonts w:ascii="Times New Roman" w:hAnsi="Times New Roman" w:cs="Times New Roman"/>
+          <w:noProof/>
+        </w:rPr>
+        <w:t>é</w:t>
+      </w:r>
+      <w:r>
+        <w:rPr>
+          <w:rFonts w:ascii="Times New Roman" w:hAnsi="Times New Roman" w:cs="Times New Roman"/>
+          <w:noProof/>
+        </w:rPr>
+        <w:t xml:space="preserve"> les boutons sur les </w:t>
       </w:r>
       <w:r>
         <w:rPr>
@@ -2496,7 +2764,21 @@
           <w:rFonts w:ascii="Times New Roman" w:hAnsi="Times New Roman" w:cs="Times New Roman"/>
           <w:noProof/>
         </w:rPr>
-        <w:t xml:space="preserve">Après câblage, nous avons coder les boutons </w:t>
+        <w:t>Après câblage, nous avons cod</w:t>
+      </w:r>
+      <w:r>
+        <w:rPr>
+          <w:rFonts w:ascii="Times New Roman" w:hAnsi="Times New Roman" w:cs="Times New Roman"/>
+          <w:noProof/>
+        </w:rPr>
+        <w:t>é</w:t>
+      </w:r>
+      <w:r>
+        <w:rPr>
+          <w:rFonts w:ascii="Times New Roman" w:hAnsi="Times New Roman" w:cs="Times New Roman"/>
+          <w:noProof/>
+        </w:rPr>
+        <w:t xml:space="preserve"> les boutons </w:t>
       </w:r>
       <w:r>
         <w:rPr>
@@ -2510,7 +2792,7 @@
           <w:rFonts w:ascii="Times New Roman" w:hAnsi="Times New Roman" w:cs="Times New Roman"/>
           <w:noProof/>
         </w:rPr>
-        <w:t>afficher leurs états sur l’écran LCD (cf figure suivante).</w:t>
+        <w:t>afficher leur état sur l’écran LCD (cf figure suivante).</w:t>
       </w:r>
     </w:p>
     <w:p>
@@ -2595,7 +2877,35 @@
           <w:rFonts w:ascii="Times New Roman" w:hAnsi="Times New Roman" w:cs="Times New Roman"/>
           <w:noProof/>
         </w:rPr>
-        <w:t>Dans le câblage des boutons nous avons retiré les résistances vues la prestance de résistances</w:t>
+        <w:t>Dans le câblage des boutons nous avons retiré les résistances vues la pr</w:t>
+      </w:r>
+      <w:r>
+        <w:rPr>
+          <w:rFonts w:ascii="Times New Roman" w:hAnsi="Times New Roman" w:cs="Times New Roman"/>
+          <w:noProof/>
+        </w:rPr>
+        <w:t>é</w:t>
+      </w:r>
+      <w:r>
+        <w:rPr>
+          <w:rFonts w:ascii="Times New Roman" w:hAnsi="Times New Roman" w:cs="Times New Roman"/>
+          <w:noProof/>
+        </w:rPr>
+        <w:t>s</w:t>
+      </w:r>
+      <w:r>
+        <w:rPr>
+          <w:rFonts w:ascii="Times New Roman" w:hAnsi="Times New Roman" w:cs="Times New Roman"/>
+          <w:noProof/>
+        </w:rPr>
+        <w:t>e</w:t>
+      </w:r>
+      <w:r>
+        <w:rPr>
+          <w:rFonts w:ascii="Times New Roman" w:hAnsi="Times New Roman" w:cs="Times New Roman"/>
+          <w:noProof/>
+        </w:rPr>
+        <w:t>nce de résistance</w:t>
       </w:r>
       <w:r>
         <w:rPr>
@@ -2834,7 +3144,105 @@
           <w:rFonts w:ascii="Times New Roman" w:hAnsi="Times New Roman" w:cs="Times New Roman"/>
           <w:noProof/>
         </w:rPr>
-        <w:t>Pour finalisé la realisation du schema de la carte il nous restait a ajouter des support de pins pour pouvoir brancher et connecté d’autre micro</w:t>
+        <w:t>Pour finalis</w:t>
+      </w:r>
+      <w:r>
+        <w:rPr>
+          <w:rFonts w:ascii="Times New Roman" w:hAnsi="Times New Roman" w:cs="Times New Roman"/>
+          <w:noProof/>
+        </w:rPr>
+        <w:t>er</w:t>
+      </w:r>
+      <w:r>
+        <w:rPr>
+          <w:rFonts w:ascii="Times New Roman" w:hAnsi="Times New Roman" w:cs="Times New Roman"/>
+          <w:noProof/>
+        </w:rPr>
+        <w:t xml:space="preserve"> la r</w:t>
+      </w:r>
+      <w:r>
+        <w:rPr>
+          <w:rFonts w:ascii="Times New Roman" w:hAnsi="Times New Roman" w:cs="Times New Roman"/>
+          <w:noProof/>
+        </w:rPr>
+        <w:t>é</w:t>
+      </w:r>
+      <w:r>
+        <w:rPr>
+          <w:rFonts w:ascii="Times New Roman" w:hAnsi="Times New Roman" w:cs="Times New Roman"/>
+          <w:noProof/>
+        </w:rPr>
+        <w:t>alisation du sch</w:t>
+      </w:r>
+      <w:r>
+        <w:rPr>
+          <w:rFonts w:ascii="Times New Roman" w:hAnsi="Times New Roman" w:cs="Times New Roman"/>
+          <w:noProof/>
+        </w:rPr>
+        <w:t>é</w:t>
+      </w:r>
+      <w:r>
+        <w:rPr>
+          <w:rFonts w:ascii="Times New Roman" w:hAnsi="Times New Roman" w:cs="Times New Roman"/>
+          <w:noProof/>
+        </w:rPr>
+        <w:t xml:space="preserve">ma de la carte il nous restait </w:t>
+      </w:r>
+      <w:r>
+        <w:rPr>
+          <w:rFonts w:ascii="Times New Roman" w:hAnsi="Times New Roman" w:cs="Times New Roman"/>
+          <w:noProof/>
+        </w:rPr>
+        <w:t>à</w:t>
+      </w:r>
+      <w:r>
+        <w:rPr>
+          <w:rFonts w:ascii="Times New Roman" w:hAnsi="Times New Roman" w:cs="Times New Roman"/>
+          <w:noProof/>
+        </w:rPr>
+        <w:t xml:space="preserve"> ajouter des support</w:t>
+      </w:r>
+      <w:r>
+        <w:rPr>
+          <w:rFonts w:ascii="Times New Roman" w:hAnsi="Times New Roman" w:cs="Times New Roman"/>
+          <w:noProof/>
+        </w:rPr>
+        <w:t>s</w:t>
+      </w:r>
+      <w:r>
+        <w:rPr>
+          <w:rFonts w:ascii="Times New Roman" w:hAnsi="Times New Roman" w:cs="Times New Roman"/>
+          <w:noProof/>
+        </w:rPr>
+        <w:t xml:space="preserve"> de pins pour pouvoir brancher et connect</w:t>
+      </w:r>
+      <w:r>
+        <w:rPr>
+          <w:rFonts w:ascii="Times New Roman" w:hAnsi="Times New Roman" w:cs="Times New Roman"/>
+          <w:noProof/>
+        </w:rPr>
+        <w:t>er</w:t>
+      </w:r>
+      <w:r>
+        <w:rPr>
+          <w:rFonts w:ascii="Times New Roman" w:hAnsi="Times New Roman" w:cs="Times New Roman"/>
+          <w:noProof/>
+        </w:rPr>
+        <w:t xml:space="preserve"> d’autre</w:t>
+      </w:r>
+      <w:r>
+        <w:rPr>
+          <w:rFonts w:ascii="Times New Roman" w:hAnsi="Times New Roman" w:cs="Times New Roman"/>
+          <w:noProof/>
+        </w:rPr>
+        <w:t>s</w:t>
+      </w:r>
+      <w:r>
+        <w:rPr>
+          <w:rFonts w:ascii="Times New Roman" w:hAnsi="Times New Roman" w:cs="Times New Roman"/>
+          <w:noProof/>
+        </w:rPr>
+        <w:t xml:space="preserve"> micro</w:t>
       </w:r>
       <w:r>
         <w:rPr>
@@ -2862,7 +3270,35 @@
           <w:rFonts w:ascii="Times New Roman" w:hAnsi="Times New Roman" w:cs="Times New Roman"/>
           <w:noProof/>
         </w:rPr>
-        <w:t>leurs avec la notre. Ceci a été realisé a l’aide de 2 connecteurs avec lesquels on a connectés les pates RC13(UA1TX) et RC14(U1ARX) de notre micro</w:t>
+        <w:t xml:space="preserve">leurs avec la </w:t>
+      </w:r>
+      <w:r>
+        <w:rPr>
+          <w:rFonts w:ascii="Times New Roman" w:hAnsi="Times New Roman" w:cs="Times New Roman"/>
+          <w:noProof/>
+        </w:rPr>
+        <w:t>nôtre</w:t>
+      </w:r>
+      <w:r>
+        <w:rPr>
+          <w:rFonts w:ascii="Times New Roman" w:hAnsi="Times New Roman" w:cs="Times New Roman"/>
+          <w:noProof/>
+        </w:rPr>
+        <w:t xml:space="preserve">. Ceci a été realisé </w:t>
+      </w:r>
+      <w:r>
+        <w:rPr>
+          <w:rFonts w:ascii="Times New Roman" w:hAnsi="Times New Roman" w:cs="Times New Roman"/>
+          <w:noProof/>
+        </w:rPr>
+        <w:t>à</w:t>
+      </w:r>
+      <w:r>
+        <w:rPr>
+          <w:rFonts w:ascii="Times New Roman" w:hAnsi="Times New Roman" w:cs="Times New Roman"/>
+          <w:noProof/>
+        </w:rPr>
+        <w:t xml:space="preserve"> l’aide de 2 connecteurs avec lesquels on a connecté les pates RC13(UA1TX) et RC14(U1ARX) de notre micro</w:t>
       </w:r>
       <w:r>
         <w:rPr>
@@ -2890,35 +3326,91 @@
           <w:rFonts w:ascii="Times New Roman" w:hAnsi="Times New Roman" w:cs="Times New Roman"/>
           <w:noProof/>
         </w:rPr>
-        <w:t>leur avec le micro</w:t>
-      </w:r>
-      <w:r>
-        <w:rPr>
-          <w:rFonts w:ascii="Times New Roman" w:hAnsi="Times New Roman" w:cs="Times New Roman"/>
-          <w:noProof/>
-        </w:rPr>
-        <w:t>-</w:t>
-      </w:r>
-      <w:r>
-        <w:rPr>
-          <w:rFonts w:ascii="Times New Roman" w:hAnsi="Times New Roman" w:cs="Times New Roman"/>
-          <w:noProof/>
-        </w:rPr>
-        <w:t>contr</w:t>
-      </w:r>
-      <w:r>
-        <w:rPr>
-          <w:rFonts w:ascii="Times New Roman" w:hAnsi="Times New Roman" w:cs="Times New Roman"/>
-          <w:noProof/>
-        </w:rPr>
-        <w:t>ô</w:t>
-      </w:r>
-      <w:r>
-        <w:rPr>
-          <w:rFonts w:ascii="Times New Roman" w:hAnsi="Times New Roman" w:cs="Times New Roman"/>
-          <w:noProof/>
-        </w:rPr>
-        <w:t>leur des capteurs et celui du moteur. La pate RC13 va nous servire a envoyer des commandes au moteur et la pate RC14 a recevoir des informations des capteurs.</w:t>
+        <w:t xml:space="preserve">leur avec </w:t>
+      </w:r>
+      <w:r>
+        <w:rPr>
+          <w:rFonts w:ascii="Times New Roman" w:hAnsi="Times New Roman" w:cs="Times New Roman"/>
+          <w:noProof/>
+        </w:rPr>
+        <w:t>celui</w:t>
+      </w:r>
+      <w:r>
+        <w:rPr>
+          <w:rFonts w:ascii="Times New Roman" w:hAnsi="Times New Roman" w:cs="Times New Roman"/>
+          <w:noProof/>
+        </w:rPr>
+        <w:t xml:space="preserve"> des capteurs et celui du moteur. La </w:t>
+      </w:r>
+      <w:r>
+        <w:rPr>
+          <w:rFonts w:ascii="Times New Roman" w:hAnsi="Times New Roman" w:cs="Times New Roman"/>
+          <w:noProof/>
+        </w:rPr>
+        <w:t>pâte</w:t>
+      </w:r>
+      <w:r>
+        <w:rPr>
+          <w:rFonts w:ascii="Times New Roman" w:hAnsi="Times New Roman" w:cs="Times New Roman"/>
+          <w:noProof/>
+        </w:rPr>
+        <w:t xml:space="preserve"> </w:t>
+      </w:r>
+      <w:r>
+        <w:rPr>
+          <w:rFonts w:ascii="Times New Roman" w:hAnsi="Times New Roman" w:cs="Times New Roman"/>
+          <w:noProof/>
+        </w:rPr>
+        <w:t xml:space="preserve">RC13 va nous servir </w:t>
+      </w:r>
+      <w:r>
+        <w:rPr>
+          <w:rFonts w:ascii="Times New Roman" w:hAnsi="Times New Roman" w:cs="Times New Roman"/>
+          <w:noProof/>
+        </w:rPr>
+        <w:t>à</w:t>
+      </w:r>
+      <w:r>
+        <w:rPr>
+          <w:rFonts w:ascii="Times New Roman" w:hAnsi="Times New Roman" w:cs="Times New Roman"/>
+          <w:noProof/>
+        </w:rPr>
+        <w:t xml:space="preserve"> envoyer des commandes au moteur et la </w:t>
+      </w:r>
+      <w:r>
+        <w:rPr>
+          <w:rFonts w:ascii="Times New Roman" w:hAnsi="Times New Roman" w:cs="Times New Roman"/>
+          <w:noProof/>
+        </w:rPr>
+        <w:t>pâte</w:t>
+      </w:r>
+      <w:r>
+        <w:rPr>
+          <w:rFonts w:ascii="Times New Roman" w:hAnsi="Times New Roman" w:cs="Times New Roman"/>
+          <w:noProof/>
+        </w:rPr>
+        <w:t xml:space="preserve"> </w:t>
+      </w:r>
+      <w:r>
+        <w:rPr>
+          <w:rFonts w:ascii="Times New Roman" w:hAnsi="Times New Roman" w:cs="Times New Roman"/>
+          <w:noProof/>
+        </w:rPr>
+        <w:t xml:space="preserve">RC14 </w:t>
+      </w:r>
+      <w:r>
+        <w:rPr>
+          <w:rFonts w:ascii="Times New Roman" w:hAnsi="Times New Roman" w:cs="Times New Roman"/>
+          <w:noProof/>
+        </w:rPr>
+        <w:t>à</w:t>
+      </w:r>
+      <w:r>
+        <w:rPr>
+          <w:rFonts w:ascii="Times New Roman" w:hAnsi="Times New Roman" w:cs="Times New Roman"/>
+          <w:noProof/>
+        </w:rPr>
+        <w:t xml:space="preserve"> recevoir des informations des capteurs.</w:t>
       </w:r>
     </w:p>
     <w:p>
@@ -3004,7 +3496,7 @@
           <w:noProof/>
         </w:rPr>
         <w:drawing>
-          <wp:anchor distT="0" distB="0" distL="114300" distR="114300" simplePos="0" relativeHeight="251667456" behindDoc="0" locked="1" layoutInCell="1" allowOverlap="1" wp14:anchorId="42049833" wp14:editId="5378F060">
+          <wp:anchor distT="0" distB="0" distL="114300" distR="114300" simplePos="0" relativeHeight="251667456" behindDoc="0" locked="1" layoutInCell="1" allowOverlap="1" wp14:anchorId="42049833" wp14:editId="70071674">
             <wp:simplePos x="0" y="0"/>
             <wp:positionH relativeFrom="margin">
               <wp:posOffset>3202767</wp:posOffset>
@@ -3208,7 +3700,19 @@
         <w:rPr>
           <w:rFonts w:ascii="Times New Roman" w:hAnsi="Times New Roman" w:cs="Times New Roman"/>
         </w:rPr>
-        <w:t xml:space="preserve">Afin d’avoir une interface simple on a programmé l’affichage d’un message de bien venu qui dure </w:t>
+        <w:t xml:space="preserve">Afin d’avoir une interface simple on a programmé l’affichage d’un message de </w:t>
+      </w:r>
+      <w:r>
+        <w:rPr>
+          <w:rFonts w:ascii="Times New Roman" w:hAnsi="Times New Roman" w:cs="Times New Roman"/>
+        </w:rPr>
+        <w:t>bienvenue</w:t>
+      </w:r>
+      <w:r>
+        <w:rPr>
+          <w:rFonts w:ascii="Times New Roman" w:hAnsi="Times New Roman" w:cs="Times New Roman"/>
+        </w:rPr>
+        <w:t xml:space="preserve"> qui dure </w:t>
       </w:r>
       <w:r>
         <w:rPr>
@@ -3268,7 +3772,19 @@
         <w:rPr>
           <w:rFonts w:ascii="Times New Roman" w:hAnsi="Times New Roman" w:cs="Times New Roman"/>
         </w:rPr>
-        <w:t>, ci-dessous,</w:t>
+        <w:t>, ci-</w:t>
+      </w:r>
+      <w:r>
+        <w:rPr>
+          <w:rFonts w:ascii="Times New Roman" w:hAnsi="Times New Roman" w:cs="Times New Roman"/>
+        </w:rPr>
+        <w:t>contre</w:t>
+      </w:r>
+      <w:r>
+        <w:rPr>
+          <w:rFonts w:ascii="Times New Roman" w:hAnsi="Times New Roman" w:cs="Times New Roman"/>
+        </w:rPr>
+        <w:t>,</w:t>
       </w:r>
       <w:r>
         <w:rPr>
@@ -3341,7 +3857,145 @@
           <w:noProof/>
         </w:rPr>
         <w:drawing>
-          <wp:anchor distT="0" distB="0" distL="114300" distR="114300" simplePos="0" relativeHeight="251671552" behindDoc="0" locked="0" layoutInCell="1" allowOverlap="1" wp14:anchorId="25878705" wp14:editId="682C1AAC">
+          <wp:anchor distT="0" distB="0" distL="114300" distR="114300" simplePos="0" relativeHeight="251670528" behindDoc="0" locked="0" layoutInCell="1" allowOverlap="1" wp14:anchorId="4C8F9B71" wp14:editId="1AF6A280">
+            <wp:simplePos x="0" y="0"/>
+            <wp:positionH relativeFrom="margin">
+              <wp:posOffset>4086225</wp:posOffset>
+            </wp:positionH>
+            <wp:positionV relativeFrom="margin">
+              <wp:posOffset>3520440</wp:posOffset>
+            </wp:positionV>
+            <wp:extent cx="2501900" cy="3012440"/>
+            <wp:effectExtent l="19050" t="19050" r="12700" b="16510"/>
+            <wp:wrapSquare wrapText="bothSides"/>
+            <wp:docPr id="10" name="Image 10"/>
+            <wp:cNvGraphicFramePr>
+              <a:graphicFrameLocks xmlns:a="http://schemas.openxmlformats.org/drawingml/2006/main" noChangeAspect="1"/>
+            </wp:cNvGraphicFramePr>
+            <a:graphic xmlns:a="http://schemas.openxmlformats.org/drawingml/2006/main">
+              <a:graphicData uri="http://schemas.openxmlformats.org/drawingml/2006/picture">
+                <pic:pic xmlns:pic="http://schemas.openxmlformats.org/drawingml/2006/picture">
+                  <pic:nvPicPr>
+                    <pic:cNvPr id="10" name="Image 10"/>
+                    <pic:cNvPicPr>
+                      <a:picLocks noChangeAspect="1" noChangeArrowheads="1"/>
+                    </pic:cNvPicPr>
+                  </pic:nvPicPr>
+                  <pic:blipFill>
+                    <a:blip r:embed="rId17">
+                      <a:extLst>
+                        <a:ext uri="{28A0092B-C50C-407E-A947-70E740481C1C}">
+                          <a14:useLocalDpi xmlns:a14="http://schemas.microsoft.com/office/drawing/2010/main" val="0"/>
+                        </a:ext>
+                      </a:extLst>
+                    </a:blip>
+                    <a:stretch>
+                      <a:fillRect/>
+                    </a:stretch>
+                  </pic:blipFill>
+                  <pic:spPr bwMode="auto">
+                    <a:xfrm>
+                      <a:off x="0" y="0"/>
+                      <a:ext cx="2501900" cy="3012440"/>
+                    </a:xfrm>
+                    <a:prstGeom prst="rect">
+                      <a:avLst/>
+                    </a:prstGeom>
+                    <a:noFill/>
+                    <a:ln>
+                      <a:solidFill>
+                        <a:schemeClr val="tx1"/>
+                      </a:solidFill>
+                    </a:ln>
+                  </pic:spPr>
+                </pic:pic>
+              </a:graphicData>
+            </a:graphic>
+            <wp14:sizeRelH relativeFrom="margin">
+              <wp14:pctWidth>0</wp14:pctWidth>
+            </wp14:sizeRelH>
+            <wp14:sizeRelV relativeFrom="margin">
+              <wp14:pctHeight>0</wp14:pctHeight>
+            </wp14:sizeRelV>
+          </wp:anchor>
+        </w:drawing>
+      </w:r>
+      <w:r>
+        <w:rPr>
+          <w:rFonts w:ascii="Times New Roman" w:hAnsi="Times New Roman" w:cs="Times New Roman"/>
+          <w:noProof/>
+        </w:rPr>
+        <w:drawing>
+          <wp:anchor distT="0" distB="0" distL="114300" distR="114300" simplePos="0" relativeHeight="251676672" behindDoc="0" locked="0" layoutInCell="1" allowOverlap="1" wp14:anchorId="41F6BC9F" wp14:editId="6D46E321">
+            <wp:simplePos x="0" y="0"/>
+            <wp:positionH relativeFrom="margin">
+              <wp:posOffset>2293620</wp:posOffset>
+            </wp:positionH>
+            <wp:positionV relativeFrom="margin">
+              <wp:posOffset>3521768</wp:posOffset>
+            </wp:positionV>
+            <wp:extent cx="1678305" cy="2106930"/>
+            <wp:effectExtent l="19050" t="19050" r="17145" b="26670"/>
+            <wp:wrapSquare wrapText="bothSides"/>
+            <wp:docPr id="15" name="Image 15"/>
+            <wp:cNvGraphicFramePr>
+              <a:graphicFrameLocks xmlns:a="http://schemas.openxmlformats.org/drawingml/2006/main" noChangeAspect="1"/>
+            </wp:cNvGraphicFramePr>
+            <a:graphic xmlns:a="http://schemas.openxmlformats.org/drawingml/2006/main">
+              <a:graphicData uri="http://schemas.openxmlformats.org/drawingml/2006/picture">
+                <pic:pic xmlns:pic="http://schemas.openxmlformats.org/drawingml/2006/picture">
+                  <pic:nvPicPr>
+                    <pic:cNvPr id="0" name="Picture 8"/>
+                    <pic:cNvPicPr>
+                      <a:picLocks noChangeAspect="1" noChangeArrowheads="1"/>
+                    </pic:cNvPicPr>
+                  </pic:nvPicPr>
+                  <pic:blipFill>
+                    <a:blip r:embed="rId18">
+                      <a:extLst>
+                        <a:ext uri="{28A0092B-C50C-407E-A947-70E740481C1C}">
+                          <a14:useLocalDpi xmlns:a14="http://schemas.microsoft.com/office/drawing/2010/main" val="0"/>
+                        </a:ext>
+                      </a:extLst>
+                    </a:blip>
+                    <a:stretch>
+                      <a:fillRect/>
+                    </a:stretch>
+                  </pic:blipFill>
+                  <pic:spPr bwMode="auto">
+                    <a:xfrm>
+                      <a:off x="0" y="0"/>
+                      <a:ext cx="1678305" cy="2106930"/>
+                    </a:xfrm>
+                    <a:prstGeom prst="rect">
+                      <a:avLst/>
+                    </a:prstGeom>
+                    <a:noFill/>
+                    <a:ln>
+                      <a:solidFill>
+                        <a:schemeClr val="tx1"/>
+                      </a:solidFill>
+                    </a:ln>
+                  </pic:spPr>
+                </pic:pic>
+              </a:graphicData>
+            </a:graphic>
+            <wp14:sizeRelH relativeFrom="margin">
+              <wp14:pctWidth>0</wp14:pctWidth>
+            </wp14:sizeRelH>
+            <wp14:sizeRelV relativeFrom="margin">
+              <wp14:pctHeight>0</wp14:pctHeight>
+            </wp14:sizeRelV>
+          </wp:anchor>
+        </w:drawing>
+      </w:r>
+      <w:r>
+        <w:rPr>
+          <w:rFonts w:ascii="Times New Roman" w:hAnsi="Times New Roman" w:cs="Times New Roman"/>
+          <w:noProof/>
+        </w:rPr>
+        <w:drawing>
+          <wp:anchor distT="0" distB="0" distL="114300" distR="114300" simplePos="0" relativeHeight="251671552" behindDoc="0" locked="0" layoutInCell="1" allowOverlap="1" wp14:anchorId="25878705" wp14:editId="53845AA7">
             <wp:simplePos x="0" y="0"/>
             <wp:positionH relativeFrom="margin">
               <wp:posOffset>37135</wp:posOffset>
@@ -3366,7 +4020,7 @@
                     </pic:cNvPicPr>
                   </pic:nvPicPr>
                   <pic:blipFill>
-                    <a:blip r:embed="rId17">
+                    <a:blip r:embed="rId19">
                       <a:extLst>
                         <a:ext uri="{28A0092B-C50C-407E-A947-70E740481C1C}">
                           <a14:useLocalDpi xmlns:a14="http://schemas.microsoft.com/office/drawing/2010/main" val="0"/>
@@ -3413,7 +4067,7 @@
         <mc:AlternateContent>
           <mc:Choice Requires="wps">
             <w:drawing>
-              <wp:anchor distT="0" distB="0" distL="114300" distR="114300" simplePos="0" relativeHeight="251673600" behindDoc="0" locked="0" layoutInCell="1" allowOverlap="1" wp14:anchorId="53818AD6" wp14:editId="791A9F3D">
+              <wp:anchor distT="0" distB="0" distL="114300" distR="114300" simplePos="0" relativeHeight="251673600" behindDoc="0" locked="0" layoutInCell="1" allowOverlap="1" wp14:anchorId="53818AD6" wp14:editId="1796A7A4">
                 <wp:simplePos x="0" y="0"/>
                 <wp:positionH relativeFrom="column">
                   <wp:posOffset>21768</wp:posOffset>
@@ -3583,346 +4237,7 @@
         <mc:AlternateContent>
           <mc:Choice Requires="wps">
             <w:drawing>
-              <wp:anchor distT="0" distB="0" distL="114300" distR="114300" simplePos="0" relativeHeight="251680768" behindDoc="0" locked="0" layoutInCell="1" allowOverlap="1" wp14:anchorId="31940FF8" wp14:editId="37B0D624">
-                <wp:simplePos x="0" y="0"/>
-                <wp:positionH relativeFrom="margin">
-                  <wp:posOffset>4230903</wp:posOffset>
-                </wp:positionH>
-                <wp:positionV relativeFrom="paragraph">
-                  <wp:posOffset>4833087</wp:posOffset>
-                </wp:positionV>
-                <wp:extent cx="2013281" cy="541324"/>
-                <wp:effectExtent l="0" t="0" r="25400" b="11430"/>
-                <wp:wrapNone/>
-                <wp:docPr id="18" name="Rectangle 18"/>
-                <wp:cNvGraphicFramePr/>
-                <a:graphic xmlns:a="http://schemas.openxmlformats.org/drawingml/2006/main">
-                  <a:graphicData uri="http://schemas.microsoft.com/office/word/2010/wordprocessingShape">
-                    <wps:wsp>
-                      <wps:cNvSpPr/>
-                      <wps:spPr>
-                        <a:xfrm>
-                          <a:off x="0" y="0"/>
-                          <a:ext cx="2013281" cy="541324"/>
-                        </a:xfrm>
-                        <a:prstGeom prst="rect">
-                          <a:avLst/>
-                        </a:prstGeom>
-                      </wps:spPr>
-                      <wps:style>
-                        <a:lnRef idx="2">
-                          <a:schemeClr val="accent1"/>
-                        </a:lnRef>
-                        <a:fillRef idx="1">
-                          <a:schemeClr val="lt1"/>
-                        </a:fillRef>
-                        <a:effectRef idx="0">
-                          <a:schemeClr val="accent1"/>
-                        </a:effectRef>
-                        <a:fontRef idx="minor">
-                          <a:schemeClr val="dk1"/>
-                        </a:fontRef>
-                      </wps:style>
-                      <wps:txbx>
-                        <w:txbxContent>
-                          <w:p>
-                            <w:pPr>
-                              <w:jc w:val="center"/>
-                              <w:rPr>
-                                <w:rFonts w:ascii="Times New Roman" w:hAnsi="Times New Roman" w:cs="Times New Roman"/>
-                                <w:sz w:val="18"/>
-                                <w:szCs w:val="18"/>
-                              </w:rPr>
-                            </w:pPr>
-                            <w:r>
-                              <w:rPr>
-                                <w:rFonts w:ascii="Times New Roman" w:hAnsi="Times New Roman" w:cs="Times New Roman"/>
-                                <w:sz w:val="18"/>
-                                <w:szCs w:val="18"/>
-                              </w:rPr>
-                              <w:t xml:space="preserve">Code dans </w:t>
-                            </w:r>
-                            <w:r>
-                              <w:rPr>
-                                <w:rFonts w:ascii="Times New Roman" w:hAnsi="Times New Roman" w:cs="Times New Roman"/>
-                                <w:sz w:val="18"/>
-                                <w:szCs w:val="18"/>
-                              </w:rPr>
-                              <w:t>« </w:t>
-                            </w:r>
-                            <w:proofErr w:type="spellStart"/>
-                            <w:r>
-                              <w:rPr>
-                                <w:rFonts w:ascii="Times New Roman" w:hAnsi="Times New Roman" w:cs="Times New Roman"/>
-                                <w:sz w:val="18"/>
-                                <w:szCs w:val="18"/>
-                              </w:rPr>
-                              <w:t>menu_</w:t>
-                            </w:r>
-                            <w:proofErr w:type="gramStart"/>
-                            <w:r>
-                              <w:rPr>
-                                <w:rFonts w:ascii="Times New Roman" w:hAnsi="Times New Roman" w:cs="Times New Roman"/>
-                                <w:sz w:val="18"/>
-                                <w:szCs w:val="18"/>
-                              </w:rPr>
-                              <w:t>principal</w:t>
-                            </w:r>
-                            <w:r>
-                              <w:rPr>
-                                <w:rFonts w:ascii="Times New Roman" w:hAnsi="Times New Roman" w:cs="Times New Roman"/>
-                                <w:sz w:val="18"/>
-                                <w:szCs w:val="18"/>
-                              </w:rPr>
-                              <w:t>e</w:t>
-                            </w:r>
-                            <w:proofErr w:type="spellEnd"/>
-                            <w:r>
-                              <w:rPr>
-                                <w:rFonts w:ascii="Times New Roman" w:hAnsi="Times New Roman" w:cs="Times New Roman"/>
-                                <w:sz w:val="18"/>
-                                <w:szCs w:val="18"/>
-                              </w:rPr>
-                              <w:t>(</w:t>
-                            </w:r>
-                            <w:proofErr w:type="gramEnd"/>
-                            <w:r>
-                              <w:rPr>
-                                <w:rFonts w:ascii="Times New Roman" w:hAnsi="Times New Roman" w:cs="Times New Roman"/>
-                                <w:sz w:val="18"/>
-                                <w:szCs w:val="18"/>
-                              </w:rPr>
-                              <w:t>)</w:t>
-                            </w:r>
-                            <w:r>
-                              <w:rPr>
-                                <w:rFonts w:ascii="Times New Roman" w:hAnsi="Times New Roman" w:cs="Times New Roman"/>
-                                <w:sz w:val="18"/>
-                                <w:szCs w:val="18"/>
-                              </w:rPr>
-                              <w:t> »</w:t>
-                            </w:r>
-                            <w:r>
-                              <w:rPr>
-                                <w:rFonts w:ascii="Times New Roman" w:hAnsi="Times New Roman" w:cs="Times New Roman"/>
-                                <w:sz w:val="18"/>
-                                <w:szCs w:val="18"/>
-                              </w:rPr>
-                              <w:t xml:space="preserve"> qui nous permet de sélectionné une option</w:t>
-                            </w:r>
-                            <w:r>
-                              <w:rPr>
-                                <w:rFonts w:ascii="Times New Roman" w:hAnsi="Times New Roman" w:cs="Times New Roman"/>
-                                <w:sz w:val="18"/>
-                                <w:szCs w:val="18"/>
-                              </w:rPr>
-                              <w:t xml:space="preserve"> dans </w:t>
-                            </w:r>
-                            <w:r>
-                              <w:rPr>
-                                <w:rFonts w:ascii="Times New Roman" w:hAnsi="Times New Roman" w:cs="Times New Roman"/>
-                                <w:sz w:val="18"/>
-                                <w:szCs w:val="18"/>
-                              </w:rPr>
-                              <w:t>« </w:t>
-                            </w:r>
-                            <w:proofErr w:type="spellStart"/>
-                            <w:r>
-                              <w:rPr>
-                                <w:rFonts w:ascii="Times New Roman" w:hAnsi="Times New Roman" w:cs="Times New Roman"/>
-                                <w:sz w:val="18"/>
-                                <w:szCs w:val="18"/>
-                              </w:rPr>
-                              <w:t>fonctions_supp</w:t>
-                            </w:r>
-                            <w:proofErr w:type="spellEnd"/>
-                            <w:r>
-                              <w:rPr>
-                                <w:rFonts w:ascii="Times New Roman" w:hAnsi="Times New Roman" w:cs="Times New Roman"/>
-                                <w:sz w:val="18"/>
-                                <w:szCs w:val="18"/>
-                              </w:rPr>
-                              <w:t> .c</w:t>
-                            </w:r>
-                            <w:r>
-                              <w:rPr>
-                                <w:rFonts w:ascii="Times New Roman" w:hAnsi="Times New Roman" w:cs="Times New Roman"/>
-                                <w:sz w:val="18"/>
-                                <w:szCs w:val="18"/>
-                              </w:rPr>
-                              <w:t> »</w:t>
-                            </w:r>
-                          </w:p>
-                        </w:txbxContent>
-                      </wps:txbx>
-                      <wps:bodyPr rot="0" spcFirstLastPara="0" vertOverflow="overflow" horzOverflow="overflow" vert="horz" wrap="square" lIns="91440" tIns="45720" rIns="91440" bIns="45720" numCol="1" spcCol="0" rtlCol="0" fromWordArt="0" anchor="ctr" anchorCtr="0" forceAA="0" compatLnSpc="1">
-                        <a:prstTxWarp prst="textNoShape">
-                          <a:avLst/>
-                        </a:prstTxWarp>
-                        <a:noAutofit/>
-                      </wps:bodyPr>
-                    </wps:wsp>
-                  </a:graphicData>
-                </a:graphic>
-                <wp14:sizeRelH relativeFrom="margin">
-                  <wp14:pctWidth>0</wp14:pctWidth>
-                </wp14:sizeRelH>
-                <wp14:sizeRelV relativeFrom="margin">
-                  <wp14:pctHeight>0</wp14:pctHeight>
-                </wp14:sizeRelV>
-              </wp:anchor>
-            </w:drawing>
-          </mc:Choice>
-          <mc:Fallback>
-            <w:pict>
-              <v:rect w14:anchorId="31940FF8" id="Rectangle 18" o:spid="_x0000_s1027" style="position:absolute;left:0;text-align:left;margin-left:333.15pt;margin-top:380.55pt;width:158.55pt;height:42.6pt;z-index:251680768;visibility:visible;mso-wrap-style:square;mso-width-percent:0;mso-height-percent:0;mso-wrap-distance-left:9pt;mso-wrap-distance-top:0;mso-wrap-distance-right:9pt;mso-wrap-distance-bottom:0;mso-position-horizontal:absolute;mso-position-horizontal-relative:margin;mso-position-vertical:absolute;mso-position-vertical-relative:text;mso-width-percent:0;mso-height-percent:0;mso-width-relative:margin;mso-height-relative:margin;v-text-anchor:middle" o:gfxdata="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" fillcolor="white [3201]" strokecolor="#156082 [3204]" strokeweight="1pt">
-                <v:textbox>
-                  <w:txbxContent>
-                    <w:p>
-                      <w:pPr>
-                        <w:jc w:val="center"/>
-                        <w:rPr>
-                          <w:rFonts w:ascii="Times New Roman" w:hAnsi="Times New Roman" w:cs="Times New Roman"/>
-                          <w:sz w:val="18"/>
-                          <w:szCs w:val="18"/>
-                        </w:rPr>
-                      </w:pPr>
-                      <w:r>
-                        <w:rPr>
-                          <w:rFonts w:ascii="Times New Roman" w:hAnsi="Times New Roman" w:cs="Times New Roman"/>
-                          <w:sz w:val="18"/>
-                          <w:szCs w:val="18"/>
-                        </w:rPr>
-                        <w:t xml:space="preserve">Code dans </w:t>
-                      </w:r>
-                      <w:r>
-                        <w:rPr>
-                          <w:rFonts w:ascii="Times New Roman" w:hAnsi="Times New Roman" w:cs="Times New Roman"/>
-                          <w:sz w:val="18"/>
-                          <w:szCs w:val="18"/>
-                        </w:rPr>
-                        <w:t>« </w:t>
-                      </w:r>
-                      <w:proofErr w:type="spellStart"/>
-                      <w:r>
-                        <w:rPr>
-                          <w:rFonts w:ascii="Times New Roman" w:hAnsi="Times New Roman" w:cs="Times New Roman"/>
-                          <w:sz w:val="18"/>
-                          <w:szCs w:val="18"/>
-                        </w:rPr>
-                        <w:t>menu_</w:t>
-                      </w:r>
-                      <w:proofErr w:type="gramStart"/>
-                      <w:r>
-                        <w:rPr>
-                          <w:rFonts w:ascii="Times New Roman" w:hAnsi="Times New Roman" w:cs="Times New Roman"/>
-                          <w:sz w:val="18"/>
-                          <w:szCs w:val="18"/>
-                        </w:rPr>
-                        <w:t>principal</w:t>
-                      </w:r>
-                      <w:r>
-                        <w:rPr>
-                          <w:rFonts w:ascii="Times New Roman" w:hAnsi="Times New Roman" w:cs="Times New Roman"/>
-                          <w:sz w:val="18"/>
-                          <w:szCs w:val="18"/>
-                        </w:rPr>
-                        <w:t>e</w:t>
-                      </w:r>
-                      <w:proofErr w:type="spellEnd"/>
-                      <w:r>
-                        <w:rPr>
-                          <w:rFonts w:ascii="Times New Roman" w:hAnsi="Times New Roman" w:cs="Times New Roman"/>
-                          <w:sz w:val="18"/>
-                          <w:szCs w:val="18"/>
-                        </w:rPr>
-                        <w:t>(</w:t>
-                      </w:r>
-                      <w:proofErr w:type="gramEnd"/>
-                      <w:r>
-                        <w:rPr>
-                          <w:rFonts w:ascii="Times New Roman" w:hAnsi="Times New Roman" w:cs="Times New Roman"/>
-                          <w:sz w:val="18"/>
-                          <w:szCs w:val="18"/>
-                        </w:rPr>
-                        <w:t>)</w:t>
-                      </w:r>
-                      <w:r>
-                        <w:rPr>
-                          <w:rFonts w:ascii="Times New Roman" w:hAnsi="Times New Roman" w:cs="Times New Roman"/>
-                          <w:sz w:val="18"/>
-                          <w:szCs w:val="18"/>
-                        </w:rPr>
-                        <w:t> »</w:t>
-                      </w:r>
-                      <w:r>
-                        <w:rPr>
-                          <w:rFonts w:ascii="Times New Roman" w:hAnsi="Times New Roman" w:cs="Times New Roman"/>
-                          <w:sz w:val="18"/>
-                          <w:szCs w:val="18"/>
-                        </w:rPr>
-                        <w:t xml:space="preserve"> qui nous permet de sélectionné une option</w:t>
-                      </w:r>
-                      <w:r>
-                        <w:rPr>
-                          <w:rFonts w:ascii="Times New Roman" w:hAnsi="Times New Roman" w:cs="Times New Roman"/>
-                          <w:sz w:val="18"/>
-                          <w:szCs w:val="18"/>
-                        </w:rPr>
-                        <w:t xml:space="preserve"> dans </w:t>
-                      </w:r>
-                      <w:r>
-                        <w:rPr>
-                          <w:rFonts w:ascii="Times New Roman" w:hAnsi="Times New Roman" w:cs="Times New Roman"/>
-                          <w:sz w:val="18"/>
-                          <w:szCs w:val="18"/>
-                        </w:rPr>
-                        <w:t>« </w:t>
-                      </w:r>
-                      <w:proofErr w:type="spellStart"/>
-                      <w:r>
-                        <w:rPr>
-                          <w:rFonts w:ascii="Times New Roman" w:hAnsi="Times New Roman" w:cs="Times New Roman"/>
-                          <w:sz w:val="18"/>
-                          <w:szCs w:val="18"/>
-                        </w:rPr>
-                        <w:t>fonctions_supp</w:t>
-                      </w:r>
-                      <w:proofErr w:type="spellEnd"/>
-                      <w:r>
-                        <w:rPr>
-                          <w:rFonts w:ascii="Times New Roman" w:hAnsi="Times New Roman" w:cs="Times New Roman"/>
-                          <w:sz w:val="18"/>
-                          <w:szCs w:val="18"/>
-                        </w:rPr>
-                        <w:t> .c</w:t>
-                      </w:r>
-                      <w:r>
-                        <w:rPr>
-                          <w:rFonts w:ascii="Times New Roman" w:hAnsi="Times New Roman" w:cs="Times New Roman"/>
-                          <w:sz w:val="18"/>
-                          <w:szCs w:val="18"/>
-                        </w:rPr>
-                        <w:t> »</w:t>
-                      </w:r>
-                    </w:p>
-                  </w:txbxContent>
-                </v:textbox>
-                <w10:wrap anchorx="margin"/>
-              </v:rect>
-            </w:pict>
-          </mc:Fallback>
-        </mc:AlternateContent>
-      </w:r>
-      <w:r>
-        <w:rPr>
-          <w:rFonts w:ascii="Times New Roman" w:hAnsi="Times New Roman" w:cs="Times New Roman"/>
-          <w:noProof/>
-        </w:rPr>
-        <mc:AlternateContent>
-          <mc:Choice Requires="wps">
-            <w:drawing>
-              <wp:anchor distT="0" distB="0" distL="114300" distR="114300" simplePos="0" relativeHeight="251675648" behindDoc="0" locked="0" layoutInCell="1" allowOverlap="1" wp14:anchorId="429C7C27" wp14:editId="771BA489">
+              <wp:anchor distT="0" distB="0" distL="114300" distR="114300" simplePos="0" relativeHeight="251675648" behindDoc="0" locked="0" layoutInCell="1" allowOverlap="1" wp14:anchorId="429C7C27" wp14:editId="09A9F26F">
                 <wp:simplePos x="0" y="0"/>
                 <wp:positionH relativeFrom="column">
                   <wp:posOffset>53924</wp:posOffset>
@@ -4046,7 +4361,7 @@
           </mc:Choice>
           <mc:Fallback>
             <w:pict>
-              <v:rect w14:anchorId="429C7C27" id="Rectangle 14" o:spid="_x0000_s1028" style="position:absolute;left:0;text-align:left;margin-left:4.25pt;margin-top:294.15pt;width:160.7pt;height:31.7pt;z-index:251675648;visibility:visible;mso-wrap-style:square;mso-width-percent:0;mso-height-percent:0;mso-wrap-distance-left:9pt;mso-wrap-distance-top:0;mso-wrap-distance-right:9pt;mso-wrap-distance-bottom:0;mso-position-horizontal:absolute;mso-position-horizontal-relative:text;mso-position-vertical:absolute;mso-position-vertical-relative:text;mso-width-percent:0;mso-height-percent:0;mso-width-relative:margin;mso-height-relative:margin;v-text-anchor:middle" o:gfxdata="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" fillcolor="white [3201]" strokecolor="#156082 [3204]" strokeweight="1pt">
+              <v:rect w14:anchorId="429C7C27" id="Rectangle 14" o:spid="_x0000_s1027" style="position:absolute;left:0;text-align:left;margin-left:4.25pt;margin-top:294.15pt;width:160.7pt;height:31.7pt;z-index:251675648;visibility:visible;mso-wrap-style:square;mso-width-percent:0;mso-height-percent:0;mso-wrap-distance-left:9pt;mso-wrap-distance-top:0;mso-wrap-distance-right:9pt;mso-wrap-distance-bottom:0;mso-position-horizontal:absolute;mso-position-horizontal-relative:text;mso-position-vertical:absolute;mso-position-vertical-relative:text;mso-width-percent:0;mso-height-percent:0;mso-width-relative:margin;mso-height-relative:margin;v-text-anchor:middle" o:gfxdata="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" fillcolor="white [3201]" strokecolor="#156082 [3204]" strokeweight="1pt">
                 <v:textbox>
                   <w:txbxContent>
                     <w:p>
@@ -4122,145 +4437,7 @@
           <w:noProof/>
         </w:rPr>
         <w:drawing>
-          <wp:anchor distT="0" distB="0" distL="114300" distR="114300" simplePos="0" relativeHeight="251670528" behindDoc="0" locked="0" layoutInCell="1" allowOverlap="1" wp14:anchorId="4C8F9B71" wp14:editId="28DEA931">
-            <wp:simplePos x="0" y="0"/>
-            <wp:positionH relativeFrom="margin">
-              <wp:posOffset>4222115</wp:posOffset>
-            </wp:positionH>
-            <wp:positionV relativeFrom="margin">
-              <wp:posOffset>3580765</wp:posOffset>
-            </wp:positionV>
-            <wp:extent cx="2011680" cy="3322955"/>
-            <wp:effectExtent l="19050" t="19050" r="26670" b="10795"/>
-            <wp:wrapSquare wrapText="bothSides"/>
-            <wp:docPr id="10" name="Image 10"/>
-            <wp:cNvGraphicFramePr>
-              <a:graphicFrameLocks xmlns:a="http://schemas.openxmlformats.org/drawingml/2006/main" noChangeAspect="1"/>
-            </wp:cNvGraphicFramePr>
-            <a:graphic xmlns:a="http://schemas.openxmlformats.org/drawingml/2006/main">
-              <a:graphicData uri="http://schemas.openxmlformats.org/drawingml/2006/picture">
-                <pic:pic xmlns:pic="http://schemas.openxmlformats.org/drawingml/2006/picture">
-                  <pic:nvPicPr>
-                    <pic:cNvPr id="0" name="Picture 5"/>
-                    <pic:cNvPicPr>
-                      <a:picLocks noChangeAspect="1" noChangeArrowheads="1"/>
-                    </pic:cNvPicPr>
-                  </pic:nvPicPr>
-                  <pic:blipFill>
-                    <a:blip r:embed="rId18">
-                      <a:extLst>
-                        <a:ext uri="{28A0092B-C50C-407E-A947-70E740481C1C}">
-                          <a14:useLocalDpi xmlns:a14="http://schemas.microsoft.com/office/drawing/2010/main" val="0"/>
-                        </a:ext>
-                      </a:extLst>
-                    </a:blip>
-                    <a:stretch>
-                      <a:fillRect/>
-                    </a:stretch>
-                  </pic:blipFill>
-                  <pic:spPr bwMode="auto">
-                    <a:xfrm>
-                      <a:off x="0" y="0"/>
-                      <a:ext cx="2011680" cy="3322955"/>
-                    </a:xfrm>
-                    <a:prstGeom prst="rect">
-                      <a:avLst/>
-                    </a:prstGeom>
-                    <a:noFill/>
-                    <a:ln>
-                      <a:solidFill>
-                        <a:schemeClr val="tx1"/>
-                      </a:solidFill>
-                    </a:ln>
-                  </pic:spPr>
-                </pic:pic>
-              </a:graphicData>
-            </a:graphic>
-            <wp14:sizeRelH relativeFrom="margin">
-              <wp14:pctWidth>0</wp14:pctWidth>
-            </wp14:sizeRelH>
-            <wp14:sizeRelV relativeFrom="margin">
-              <wp14:pctHeight>0</wp14:pctHeight>
-            </wp14:sizeRelV>
-          </wp:anchor>
-        </w:drawing>
-      </w:r>
-      <w:r>
-        <w:rPr>
-          <w:rFonts w:ascii="Times New Roman" w:hAnsi="Times New Roman" w:cs="Times New Roman"/>
-          <w:noProof/>
-        </w:rPr>
-        <w:drawing>
-          <wp:anchor distT="0" distB="0" distL="114300" distR="114300" simplePos="0" relativeHeight="251676672" behindDoc="0" locked="0" layoutInCell="1" allowOverlap="1" wp14:anchorId="41F6BC9F" wp14:editId="4CB479C6">
-            <wp:simplePos x="0" y="0"/>
-            <wp:positionH relativeFrom="margin">
-              <wp:posOffset>2292350</wp:posOffset>
-            </wp:positionH>
-            <wp:positionV relativeFrom="margin">
-              <wp:posOffset>3523615</wp:posOffset>
-            </wp:positionV>
-            <wp:extent cx="1678305" cy="2106930"/>
-            <wp:effectExtent l="19050" t="19050" r="17145" b="26670"/>
-            <wp:wrapSquare wrapText="bothSides"/>
-            <wp:docPr id="15" name="Image 15"/>
-            <wp:cNvGraphicFramePr>
-              <a:graphicFrameLocks xmlns:a="http://schemas.openxmlformats.org/drawingml/2006/main" noChangeAspect="1"/>
-            </wp:cNvGraphicFramePr>
-            <a:graphic xmlns:a="http://schemas.openxmlformats.org/drawingml/2006/main">
-              <a:graphicData uri="http://schemas.openxmlformats.org/drawingml/2006/picture">
-                <pic:pic xmlns:pic="http://schemas.openxmlformats.org/drawingml/2006/picture">
-                  <pic:nvPicPr>
-                    <pic:cNvPr id="0" name="Picture 8"/>
-                    <pic:cNvPicPr>
-                      <a:picLocks noChangeAspect="1" noChangeArrowheads="1"/>
-                    </pic:cNvPicPr>
-                  </pic:nvPicPr>
-                  <pic:blipFill>
-                    <a:blip r:embed="rId19">
-                      <a:extLst>
-                        <a:ext uri="{28A0092B-C50C-407E-A947-70E740481C1C}">
-                          <a14:useLocalDpi xmlns:a14="http://schemas.microsoft.com/office/drawing/2010/main" val="0"/>
-                        </a:ext>
-                      </a:extLst>
-                    </a:blip>
-                    <a:stretch>
-                      <a:fillRect/>
-                    </a:stretch>
-                  </pic:blipFill>
-                  <pic:spPr bwMode="auto">
-                    <a:xfrm>
-                      <a:off x="0" y="0"/>
-                      <a:ext cx="1678305" cy="2106930"/>
-                    </a:xfrm>
-                    <a:prstGeom prst="rect">
-                      <a:avLst/>
-                    </a:prstGeom>
-                    <a:noFill/>
-                    <a:ln>
-                      <a:solidFill>
-                        <a:schemeClr val="tx1"/>
-                      </a:solidFill>
-                    </a:ln>
-                  </pic:spPr>
-                </pic:pic>
-              </a:graphicData>
-            </a:graphic>
-            <wp14:sizeRelH relativeFrom="margin">
-              <wp14:pctWidth>0</wp14:pctWidth>
-            </wp14:sizeRelH>
-            <wp14:sizeRelV relativeFrom="margin">
-              <wp14:pctHeight>0</wp14:pctHeight>
-            </wp14:sizeRelV>
-          </wp:anchor>
-        </w:drawing>
-      </w:r>
-      <w:r>
-        <w:rPr>
-          <w:rFonts w:ascii="Times New Roman" w:hAnsi="Times New Roman" w:cs="Times New Roman"/>
-          <w:noProof/>
-        </w:rPr>
-        <w:drawing>
-          <wp:anchor distT="0" distB="0" distL="114300" distR="114300" simplePos="0" relativeHeight="251672576" behindDoc="0" locked="0" layoutInCell="1" allowOverlap="1" wp14:anchorId="55AAF6FD" wp14:editId="6226A2ED">
+          <wp:anchor distT="0" distB="0" distL="114300" distR="114300" simplePos="0" relativeHeight="251672576" behindDoc="0" locked="0" layoutInCell="1" allowOverlap="1" wp14:anchorId="55AAF6FD" wp14:editId="57C6341C">
             <wp:simplePos x="0" y="0"/>
             <wp:positionH relativeFrom="margin">
               <wp:posOffset>19050</wp:posOffset>
@@ -4340,13 +4517,93 @@
         <w:rPr>
           <w:rFonts w:ascii="Times New Roman" w:hAnsi="Times New Roman" w:cs="Times New Roman"/>
         </w:rPr>
-        <w:t xml:space="preserve"> qu’on a mis dans un fichier nommé « fonctions_sup.c ». Ensuite nous avons créé le fichier nommé « fonctions_sup.h » pour les prototypes des fonctions créé dans « fonctions_sup.c ».</w:t>
-      </w:r>
-      <w:r>
-        <w:rPr>
-          <w:rFonts w:ascii="Times New Roman" w:hAnsi="Times New Roman" w:cs="Times New Roman"/>
-        </w:rPr>
-        <w:t xml:space="preserve"> La première fonction qu’on a codée est la fonction ‘ delay_en_s(temps) ’. Cette fonction nous permet de crée un délai en seconde pour pouvoir bien </w:t>
+        <w:t xml:space="preserve"> qu’on a mis dans un fichier nommé « </w:t>
+      </w:r>
+      <w:proofErr w:type="spellStart"/>
+      <w:r>
+        <w:rPr>
+          <w:rFonts w:ascii="Times New Roman" w:hAnsi="Times New Roman" w:cs="Times New Roman"/>
+        </w:rPr>
+        <w:t>fonctions_sup.c</w:t>
+      </w:r>
+      <w:proofErr w:type="spellEnd"/>
+      <w:r>
+        <w:rPr>
+          <w:rFonts w:ascii="Times New Roman" w:hAnsi="Times New Roman" w:cs="Times New Roman"/>
+        </w:rPr>
+        <w:t xml:space="preserve"> ». Ensuite nous avons créé le fichier nommé « </w:t>
+      </w:r>
+      <w:proofErr w:type="spellStart"/>
+      <w:r>
+        <w:rPr>
+          <w:rFonts w:ascii="Times New Roman" w:hAnsi="Times New Roman" w:cs="Times New Roman"/>
+        </w:rPr>
+        <w:t>fonctions_sup.h</w:t>
+      </w:r>
+      <w:proofErr w:type="spellEnd"/>
+      <w:r>
+        <w:rPr>
+          <w:rFonts w:ascii="Times New Roman" w:hAnsi="Times New Roman" w:cs="Times New Roman"/>
+        </w:rPr>
+        <w:t> » pour les prototypes des fonctions créé</w:t>
+      </w:r>
+      <w:r>
+        <w:rPr>
+          <w:rFonts w:ascii="Times New Roman" w:hAnsi="Times New Roman" w:cs="Times New Roman"/>
+        </w:rPr>
+        <w:t>es</w:t>
+      </w:r>
+      <w:r>
+        <w:rPr>
+          <w:rFonts w:ascii="Times New Roman" w:hAnsi="Times New Roman" w:cs="Times New Roman"/>
+        </w:rPr>
+        <w:t xml:space="preserve"> dans « </w:t>
+      </w:r>
+      <w:proofErr w:type="spellStart"/>
+      <w:r>
+        <w:rPr>
+          <w:rFonts w:ascii="Times New Roman" w:hAnsi="Times New Roman" w:cs="Times New Roman"/>
+        </w:rPr>
+        <w:t>fonctions_sup.c</w:t>
+      </w:r>
+      <w:proofErr w:type="spellEnd"/>
+      <w:r>
+        <w:rPr>
+          <w:rFonts w:ascii="Times New Roman" w:hAnsi="Times New Roman" w:cs="Times New Roman"/>
+        </w:rPr>
+        <w:t> ».</w:t>
+      </w:r>
+      <w:r>
+        <w:rPr>
+          <w:rFonts w:ascii="Times New Roman" w:hAnsi="Times New Roman" w:cs="Times New Roman"/>
+        </w:rPr>
+        <w:t xml:space="preserve"> La première fonction qu’on a codée est la fonction ‘ </w:t>
+      </w:r>
+      <w:proofErr w:type="spellStart"/>
+      <w:r>
+        <w:rPr>
+          <w:rFonts w:ascii="Times New Roman" w:hAnsi="Times New Roman" w:cs="Times New Roman"/>
+        </w:rPr>
+        <w:t>delay_en_s</w:t>
+      </w:r>
+      <w:proofErr w:type="spellEnd"/>
+      <w:r>
+        <w:rPr>
+          <w:rFonts w:ascii="Times New Roman" w:hAnsi="Times New Roman" w:cs="Times New Roman"/>
+        </w:rPr>
+        <w:t>(temps) ’. Cette fonction nous permet de crée</w:t>
+      </w:r>
+      <w:r>
+        <w:rPr>
+          <w:rFonts w:ascii="Times New Roman" w:hAnsi="Times New Roman" w:cs="Times New Roman"/>
+        </w:rPr>
+        <w:t>r</w:t>
+      </w:r>
+      <w:r>
+        <w:rPr>
+          <w:rFonts w:ascii="Times New Roman" w:hAnsi="Times New Roman" w:cs="Times New Roman"/>
+        </w:rPr>
+        <w:t xml:space="preserve"> un délai en seconde pour pouvoir bien </w:t>
       </w:r>
       <w:r>
         <w:rPr>
@@ -4388,7 +4645,21 @@
         <w:rPr>
           <w:rFonts w:ascii="Times New Roman" w:hAnsi="Times New Roman" w:cs="Times New Roman"/>
         </w:rPr>
-        <w:t xml:space="preserve"> Ensuite on a créé la fonction « menu_principale(</w:t>
+        <w:t xml:space="preserve"> Ensuite on a créé la fonction « </w:t>
+      </w:r>
+      <w:proofErr w:type="spellStart"/>
+      <w:r>
+        <w:rPr>
+          <w:rFonts w:ascii="Times New Roman" w:hAnsi="Times New Roman" w:cs="Times New Roman"/>
+        </w:rPr>
+        <w:t>menu_principale</w:t>
+      </w:r>
+      <w:proofErr w:type="spellEnd"/>
+      <w:r>
+        <w:rPr>
+          <w:rFonts w:ascii="Times New Roman" w:hAnsi="Times New Roman" w:cs="Times New Roman"/>
+        </w:rPr>
+        <w:t>(</w:t>
       </w:r>
       <w:r>
         <w:rPr>
@@ -4412,21 +4683,33 @@
         <w:rPr>
           <w:rFonts w:ascii="Times New Roman" w:hAnsi="Times New Roman" w:cs="Times New Roman"/>
         </w:rPr>
-        <w:t xml:space="preserve"> Lors du déclanchement de la fonctions « menu_</w:t>
-      </w:r>
-      <w:proofErr w:type="gramStart"/>
-      <w:r>
-        <w:rPr>
-          <w:rFonts w:ascii="Times New Roman" w:hAnsi="Times New Roman" w:cs="Times New Roman"/>
-        </w:rPr>
-        <w:t>principale(</w:t>
-      </w:r>
-      <w:proofErr w:type="gramEnd"/>
-      <w:r>
-        <w:rPr>
-          <w:rFonts w:ascii="Times New Roman" w:hAnsi="Times New Roman" w:cs="Times New Roman"/>
-        </w:rPr>
-        <w:t xml:space="preserve">) », un message s’affichera pour </w:t>
+        <w:t xml:space="preserve"> Lors du décl</w:t>
+      </w:r>
+      <w:r>
+        <w:rPr>
+          <w:rFonts w:ascii="Times New Roman" w:hAnsi="Times New Roman" w:cs="Times New Roman"/>
+        </w:rPr>
+        <w:t>e</w:t>
+      </w:r>
+      <w:r>
+        <w:rPr>
+          <w:rFonts w:ascii="Times New Roman" w:hAnsi="Times New Roman" w:cs="Times New Roman"/>
+        </w:rPr>
+        <w:t>nchement de la fonction « </w:t>
+      </w:r>
+      <w:proofErr w:type="spellStart"/>
+      <w:r>
+        <w:rPr>
+          <w:rFonts w:ascii="Times New Roman" w:hAnsi="Times New Roman" w:cs="Times New Roman"/>
+        </w:rPr>
+        <w:t>menu_principale</w:t>
+      </w:r>
+      <w:proofErr w:type="spellEnd"/>
+      <w:r>
+        <w:rPr>
+          <w:rFonts w:ascii="Times New Roman" w:hAnsi="Times New Roman" w:cs="Times New Roman"/>
+        </w:rPr>
+        <w:t xml:space="preserve">() », un message s’affichera pour </w:t>
       </w:r>
       <w:r>
         <w:rPr>
@@ -4488,13 +4771,13 @@
         <mc:AlternateContent>
           <mc:Choice Requires="wps">
             <w:drawing>
-              <wp:anchor distT="0" distB="0" distL="114300" distR="114300" simplePos="0" relativeHeight="251678720" behindDoc="0" locked="0" layoutInCell="1" allowOverlap="1" wp14:anchorId="29C7826E" wp14:editId="31921758">
+              <wp:anchor distT="0" distB="0" distL="114300" distR="114300" simplePos="0" relativeHeight="251678720" behindDoc="0" locked="0" layoutInCell="1" allowOverlap="1" wp14:anchorId="29C7826E" wp14:editId="69CA0151">
                 <wp:simplePos x="0" y="0"/>
                 <wp:positionH relativeFrom="margin">
-                  <wp:posOffset>2253557</wp:posOffset>
+                  <wp:align>center</wp:align>
                 </wp:positionH>
                 <wp:positionV relativeFrom="paragraph">
-                  <wp:posOffset>834390</wp:posOffset>
+                  <wp:posOffset>850265</wp:posOffset>
                 </wp:positionV>
                 <wp:extent cx="1759527" cy="518795"/>
                 <wp:effectExtent l="0" t="0" r="12700" b="14605"/>
@@ -4562,16 +4845,7 @@
                                 <w:sz w:val="18"/>
                                 <w:szCs w:val="18"/>
                               </w:rPr>
-                              <w:t>menu_</w:t>
-                            </w:r>
-                            <w:proofErr w:type="gramStart"/>
-                            <w:r>
-                              <w:rPr>
-                                <w:rFonts w:ascii="Times New Roman" w:hAnsi="Times New Roman" w:cs="Times New Roman"/>
-                                <w:sz w:val="18"/>
-                                <w:szCs w:val="18"/>
-                              </w:rPr>
-                              <w:t>principale</w:t>
+                              <w:t>menu_principale</w:t>
                             </w:r>
                             <w:proofErr w:type="spellEnd"/>
                             <w:r>
@@ -4580,16 +4854,7 @@
                                 <w:sz w:val="18"/>
                                 <w:szCs w:val="18"/>
                               </w:rPr>
-                              <w:t>(</w:t>
-                            </w:r>
-                            <w:proofErr w:type="gramEnd"/>
-                            <w:r>
-                              <w:rPr>
-                                <w:rFonts w:ascii="Times New Roman" w:hAnsi="Times New Roman" w:cs="Times New Roman"/>
-                                <w:sz w:val="18"/>
-                                <w:szCs w:val="18"/>
-                              </w:rPr>
-                              <w:t>)</w:t>
+                              <w:t>()</w:t>
                             </w:r>
                             <w:r>
                               <w:rPr>
@@ -4672,7 +4937,7 @@
           </mc:Choice>
           <mc:Fallback>
             <w:pict>
-              <v:rect w14:anchorId="29C7826E" id="Rectangle 16" o:spid="_x0000_s1029" style="position:absolute;left:0;text-align:left;margin-left:177.45pt;margin-top:65.7pt;width:138.55pt;height:40.85pt;z-index:251678720;visibility:visible;mso-wrap-style:square;mso-width-percent:0;mso-height-percent:0;mso-wrap-distance-left:9pt;mso-wrap-distance-top:0;mso-wrap-distance-right:9pt;mso-wrap-distance-bottom:0;mso-position-horizontal:absolute;mso-position-horizontal-relative:margin;mso-position-vertical:absolute;mso-position-vertical-relative:text;mso-width-percent:0;mso-height-percent:0;mso-width-relative:margin;mso-height-relative:margin;v-text-anchor:middle" o:gfxdata="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" fillcolor="white [3201]" strokecolor="#156082 [3204]" strokeweight="1pt">
+              <v:rect w14:anchorId="29C7826E" id="Rectangle 16" o:spid="_x0000_s1028" style="position:absolute;left:0;text-align:left;margin-left:0;margin-top:66.95pt;width:138.55pt;height:40.85pt;z-index:251678720;visibility:visible;mso-wrap-style:square;mso-width-percent:0;mso-height-percent:0;mso-wrap-distance-left:9pt;mso-wrap-distance-top:0;mso-wrap-distance-right:9pt;mso-wrap-distance-bottom:0;mso-position-horizontal:center;mso-position-horizontal-relative:margin;mso-position-vertical:absolute;mso-position-vertical-relative:text;mso-width-percent:0;mso-height-percent:0;mso-width-relative:margin;mso-height-relative:margin;v-text-anchor:middle" o:gfxdata="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" fillcolor="white [3201]" strokecolor="#156082 [3204]" strokeweight="1pt">
                 <v:textbox>
                   <w:txbxContent>
                     <w:p>
@@ -4707,16 +4972,7 @@
                           <w:sz w:val="18"/>
                           <w:szCs w:val="18"/>
                         </w:rPr>
-                        <w:t>menu_</w:t>
-                      </w:r>
-                      <w:proofErr w:type="gramStart"/>
-                      <w:r>
-                        <w:rPr>
-                          <w:rFonts w:ascii="Times New Roman" w:hAnsi="Times New Roman" w:cs="Times New Roman"/>
-                          <w:sz w:val="18"/>
-                          <w:szCs w:val="18"/>
-                        </w:rPr>
-                        <w:t>principale</w:t>
+                        <w:t>menu_principale</w:t>
                       </w:r>
                       <w:proofErr w:type="spellEnd"/>
                       <w:r>
@@ -4725,16 +4981,7 @@
                           <w:sz w:val="18"/>
                           <w:szCs w:val="18"/>
                         </w:rPr>
-                        <w:t>(</w:t>
-                      </w:r>
-                      <w:proofErr w:type="gramEnd"/>
-                      <w:r>
-                        <w:rPr>
-                          <w:rFonts w:ascii="Times New Roman" w:hAnsi="Times New Roman" w:cs="Times New Roman"/>
-                          <w:sz w:val="18"/>
-                          <w:szCs w:val="18"/>
-                        </w:rPr>
-                        <w:t>)</w:t>
+                        <w:t>()</w:t>
                       </w:r>
                       <w:r>
                         <w:rPr>
@@ -4827,14 +5074,309 @@
           <w:rFonts w:ascii="Times New Roman" w:hAnsi="Times New Roman" w:cs="Times New Roman"/>
         </w:rPr>
       </w:pPr>
-    </w:p>
-    <w:p>
-      <w:pPr>
-        <w:jc w:val="both"/>
-        <w:rPr>
-          <w:rFonts w:ascii="Times New Roman" w:hAnsi="Times New Roman" w:cs="Times New Roman"/>
-        </w:rPr>
-      </w:pPr>
+      <w:r>
+        <w:rPr>
+          <w:rFonts w:ascii="Times New Roman" w:hAnsi="Times New Roman" w:cs="Times New Roman"/>
+          <w:noProof/>
+        </w:rPr>
+        <mc:AlternateContent>
+          <mc:Choice Requires="wps">
+            <w:drawing>
+              <wp:anchor distT="0" distB="0" distL="114300" distR="114300" simplePos="0" relativeHeight="251680768" behindDoc="0" locked="0" layoutInCell="1" allowOverlap="1" wp14:anchorId="31940FF8" wp14:editId="1E5AC2FA">
+                <wp:simplePos x="0" y="0"/>
+                <wp:positionH relativeFrom="margin">
+                  <wp:posOffset>4333875</wp:posOffset>
+                </wp:positionH>
+                <wp:positionV relativeFrom="paragraph">
+                  <wp:posOffset>126365</wp:posOffset>
+                </wp:positionV>
+                <wp:extent cx="2013281" cy="541324"/>
+                <wp:effectExtent l="0" t="0" r="25400" b="11430"/>
+                <wp:wrapNone/>
+                <wp:docPr id="18" name="Rectangle 18"/>
+                <wp:cNvGraphicFramePr/>
+                <a:graphic xmlns:a="http://schemas.openxmlformats.org/drawingml/2006/main">
+                  <a:graphicData uri="http://schemas.microsoft.com/office/word/2010/wordprocessingShape">
+                    <wps:wsp>
+                      <wps:cNvSpPr/>
+                      <wps:spPr>
+                        <a:xfrm>
+                          <a:off x="0" y="0"/>
+                          <a:ext cx="2013281" cy="541324"/>
+                        </a:xfrm>
+                        <a:prstGeom prst="rect">
+                          <a:avLst/>
+                        </a:prstGeom>
+                      </wps:spPr>
+                      <wps:style>
+                        <a:lnRef idx="2">
+                          <a:schemeClr val="accent1"/>
+                        </a:lnRef>
+                        <a:fillRef idx="1">
+                          <a:schemeClr val="lt1"/>
+                        </a:fillRef>
+                        <a:effectRef idx="0">
+                          <a:schemeClr val="accent1"/>
+                        </a:effectRef>
+                        <a:fontRef idx="minor">
+                          <a:schemeClr val="dk1"/>
+                        </a:fontRef>
+                      </wps:style>
+                      <wps:txbx>
+                        <w:txbxContent>
+                          <w:p>
+                            <w:pPr>
+                              <w:jc w:val="center"/>
+                              <w:rPr>
+                                <w:rFonts w:ascii="Times New Roman" w:hAnsi="Times New Roman" w:cs="Times New Roman"/>
+                                <w:sz w:val="18"/>
+                                <w:szCs w:val="18"/>
+                              </w:rPr>
+                            </w:pPr>
+                            <w:r>
+                              <w:rPr>
+                                <w:rFonts w:ascii="Times New Roman" w:hAnsi="Times New Roman" w:cs="Times New Roman"/>
+                                <w:sz w:val="18"/>
+                                <w:szCs w:val="18"/>
+                              </w:rPr>
+                              <w:t xml:space="preserve">Code dans </w:t>
+                            </w:r>
+                            <w:r>
+                              <w:rPr>
+                                <w:rFonts w:ascii="Times New Roman" w:hAnsi="Times New Roman" w:cs="Times New Roman"/>
+                                <w:sz w:val="18"/>
+                                <w:szCs w:val="18"/>
+                              </w:rPr>
+                              <w:t>« </w:t>
+                            </w:r>
+                            <w:proofErr w:type="spellStart"/>
+                            <w:r>
+                              <w:rPr>
+                                <w:rFonts w:ascii="Times New Roman" w:hAnsi="Times New Roman" w:cs="Times New Roman"/>
+                                <w:sz w:val="18"/>
+                                <w:szCs w:val="18"/>
+                              </w:rPr>
+                              <w:t>menu_principal</w:t>
+                            </w:r>
+                            <w:r>
+                              <w:rPr>
+                                <w:rFonts w:ascii="Times New Roman" w:hAnsi="Times New Roman" w:cs="Times New Roman"/>
+                                <w:sz w:val="18"/>
+                                <w:szCs w:val="18"/>
+                              </w:rPr>
+                              <w:t>e</w:t>
+                            </w:r>
+                            <w:proofErr w:type="spellEnd"/>
+                            <w:r>
+                              <w:rPr>
+                                <w:rFonts w:ascii="Times New Roman" w:hAnsi="Times New Roman" w:cs="Times New Roman"/>
+                                <w:sz w:val="18"/>
+                                <w:szCs w:val="18"/>
+                              </w:rPr>
+                              <w:t>()</w:t>
+                            </w:r>
+                            <w:r>
+                              <w:rPr>
+                                <w:rFonts w:ascii="Times New Roman" w:hAnsi="Times New Roman" w:cs="Times New Roman"/>
+                                <w:sz w:val="18"/>
+                                <w:szCs w:val="18"/>
+                              </w:rPr>
+                              <w:t> »</w:t>
+                            </w:r>
+                            <w:r>
+                              <w:rPr>
+                                <w:rFonts w:ascii="Times New Roman" w:hAnsi="Times New Roman" w:cs="Times New Roman"/>
+                                <w:sz w:val="18"/>
+                                <w:szCs w:val="18"/>
+                              </w:rPr>
+                              <w:t xml:space="preserve"> qui nous permet de sélectionné une option</w:t>
+                            </w:r>
+                            <w:r>
+                              <w:rPr>
+                                <w:rFonts w:ascii="Times New Roman" w:hAnsi="Times New Roman" w:cs="Times New Roman"/>
+                                <w:sz w:val="18"/>
+                                <w:szCs w:val="18"/>
+                              </w:rPr>
+                              <w:t xml:space="preserve"> dans </w:t>
+                            </w:r>
+                            <w:r>
+                              <w:rPr>
+                                <w:rFonts w:ascii="Times New Roman" w:hAnsi="Times New Roman" w:cs="Times New Roman"/>
+                                <w:sz w:val="18"/>
+                                <w:szCs w:val="18"/>
+                              </w:rPr>
+                              <w:t>« </w:t>
+                            </w:r>
+                            <w:proofErr w:type="spellStart"/>
+                            <w:r>
+                              <w:rPr>
+                                <w:rFonts w:ascii="Times New Roman" w:hAnsi="Times New Roman" w:cs="Times New Roman"/>
+                                <w:sz w:val="18"/>
+                                <w:szCs w:val="18"/>
+                              </w:rPr>
+                              <w:t>fonctions_supp</w:t>
+                            </w:r>
+                            <w:proofErr w:type="spellEnd"/>
+                            <w:r>
+                              <w:rPr>
+                                <w:rFonts w:ascii="Times New Roman" w:hAnsi="Times New Roman" w:cs="Times New Roman"/>
+                                <w:sz w:val="18"/>
+                                <w:szCs w:val="18"/>
+                              </w:rPr>
+                              <w:t> .c</w:t>
+                            </w:r>
+                            <w:r>
+                              <w:rPr>
+                                <w:rFonts w:ascii="Times New Roman" w:hAnsi="Times New Roman" w:cs="Times New Roman"/>
+                                <w:sz w:val="18"/>
+                                <w:szCs w:val="18"/>
+                              </w:rPr>
+                              <w:t> »</w:t>
+                            </w:r>
+                          </w:p>
+                        </w:txbxContent>
+                      </wps:txbx>
+                      <wps:bodyPr rot="0" spcFirstLastPara="0" vertOverflow="overflow" horzOverflow="overflow" vert="horz" wrap="square" lIns="91440" tIns="45720" rIns="91440" bIns="45720" numCol="1" spcCol="0" rtlCol="0" fromWordArt="0" anchor="ctr" anchorCtr="0" forceAA="0" compatLnSpc="1">
+                        <a:prstTxWarp prst="textNoShape">
+                          <a:avLst/>
+                        </a:prstTxWarp>
+                        <a:noAutofit/>
+                      </wps:bodyPr>
+                    </wps:wsp>
+                  </a:graphicData>
+                </a:graphic>
+                <wp14:sizeRelH relativeFrom="margin">
+                  <wp14:pctWidth>0</wp14:pctWidth>
+                </wp14:sizeRelH>
+                <wp14:sizeRelV relativeFrom="margin">
+                  <wp14:pctHeight>0</wp14:pctHeight>
+                </wp14:sizeRelV>
+              </wp:anchor>
+            </w:drawing>
+          </mc:Choice>
+          <mc:Fallback>
+            <w:pict>
+              <v:rect w14:anchorId="31940FF8" id="Rectangle 18" o:spid="_x0000_s1029" style="position:absolute;left:0;text-align:left;margin-left:341.25pt;margin-top:9.95pt;width:158.55pt;height:42.6pt;z-index:251680768;visibility:visible;mso-wrap-style:square;mso-width-percent:0;mso-height-percent:0;mso-wrap-distance-left:9pt;mso-wrap-distance-top:0;mso-wrap-distance-right:9pt;mso-wrap-distance-bottom:0;mso-position-horizontal:absolute;mso-position-horizontal-relative:margin;mso-position-vertical:absolute;mso-position-vertical-relative:text;mso-width-percent:0;mso-height-percent:0;mso-width-relative:margin;mso-height-relative:margin;v-text-anchor:middle" o:gfxdata="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" fillcolor="white [3201]" strokecolor="#156082 [3204]" strokeweight="1pt">
+                <v:textbox>
+                  <w:txbxContent>
+                    <w:p>
+                      <w:pPr>
+                        <w:jc w:val="center"/>
+                        <w:rPr>
+                          <w:rFonts w:ascii="Times New Roman" w:hAnsi="Times New Roman" w:cs="Times New Roman"/>
+                          <w:sz w:val="18"/>
+                          <w:szCs w:val="18"/>
+                        </w:rPr>
+                      </w:pPr>
+                      <w:r>
+                        <w:rPr>
+                          <w:rFonts w:ascii="Times New Roman" w:hAnsi="Times New Roman" w:cs="Times New Roman"/>
+                          <w:sz w:val="18"/>
+                          <w:szCs w:val="18"/>
+                        </w:rPr>
+                        <w:t xml:space="preserve">Code dans </w:t>
+                      </w:r>
+                      <w:r>
+                        <w:rPr>
+                          <w:rFonts w:ascii="Times New Roman" w:hAnsi="Times New Roman" w:cs="Times New Roman"/>
+                          <w:sz w:val="18"/>
+                          <w:szCs w:val="18"/>
+                        </w:rPr>
+                        <w:t>« </w:t>
+                      </w:r>
+                      <w:proofErr w:type="spellStart"/>
+                      <w:r>
+                        <w:rPr>
+                          <w:rFonts w:ascii="Times New Roman" w:hAnsi="Times New Roman" w:cs="Times New Roman"/>
+                          <w:sz w:val="18"/>
+                          <w:szCs w:val="18"/>
+                        </w:rPr>
+                        <w:t>menu_principal</w:t>
+                      </w:r>
+                      <w:r>
+                        <w:rPr>
+                          <w:rFonts w:ascii="Times New Roman" w:hAnsi="Times New Roman" w:cs="Times New Roman"/>
+                          <w:sz w:val="18"/>
+                          <w:szCs w:val="18"/>
+                        </w:rPr>
+                        <w:t>e</w:t>
+                      </w:r>
+                      <w:proofErr w:type="spellEnd"/>
+                      <w:r>
+                        <w:rPr>
+                          <w:rFonts w:ascii="Times New Roman" w:hAnsi="Times New Roman" w:cs="Times New Roman"/>
+                          <w:sz w:val="18"/>
+                          <w:szCs w:val="18"/>
+                        </w:rPr>
+                        <w:t>()</w:t>
+                      </w:r>
+                      <w:r>
+                        <w:rPr>
+                          <w:rFonts w:ascii="Times New Roman" w:hAnsi="Times New Roman" w:cs="Times New Roman"/>
+                          <w:sz w:val="18"/>
+                          <w:szCs w:val="18"/>
+                        </w:rPr>
+                        <w:t> »</w:t>
+                      </w:r>
+                      <w:r>
+                        <w:rPr>
+                          <w:rFonts w:ascii="Times New Roman" w:hAnsi="Times New Roman" w:cs="Times New Roman"/>
+                          <w:sz w:val="18"/>
+                          <w:szCs w:val="18"/>
+                        </w:rPr>
+                        <w:t xml:space="preserve"> qui nous permet de sélectionné une option</w:t>
+                      </w:r>
+                      <w:r>
+                        <w:rPr>
+                          <w:rFonts w:ascii="Times New Roman" w:hAnsi="Times New Roman" w:cs="Times New Roman"/>
+                          <w:sz w:val="18"/>
+                          <w:szCs w:val="18"/>
+                        </w:rPr>
+                        <w:t xml:space="preserve"> dans </w:t>
+                      </w:r>
+                      <w:r>
+                        <w:rPr>
+                          <w:rFonts w:ascii="Times New Roman" w:hAnsi="Times New Roman" w:cs="Times New Roman"/>
+                          <w:sz w:val="18"/>
+                          <w:szCs w:val="18"/>
+                        </w:rPr>
+                        <w:t>« </w:t>
+                      </w:r>
+                      <w:proofErr w:type="spellStart"/>
+                      <w:r>
+                        <w:rPr>
+                          <w:rFonts w:ascii="Times New Roman" w:hAnsi="Times New Roman" w:cs="Times New Roman"/>
+                          <w:sz w:val="18"/>
+                          <w:szCs w:val="18"/>
+                        </w:rPr>
+                        <w:t>fonctions_supp</w:t>
+                      </w:r>
+                      <w:proofErr w:type="spellEnd"/>
+                      <w:r>
+                        <w:rPr>
+                          <w:rFonts w:ascii="Times New Roman" w:hAnsi="Times New Roman" w:cs="Times New Roman"/>
+                          <w:sz w:val="18"/>
+                          <w:szCs w:val="18"/>
+                        </w:rPr>
+                        <w:t> .c</w:t>
+                      </w:r>
+                      <w:r>
+                        <w:rPr>
+                          <w:rFonts w:ascii="Times New Roman" w:hAnsi="Times New Roman" w:cs="Times New Roman"/>
+                          <w:sz w:val="18"/>
+                          <w:szCs w:val="18"/>
+                        </w:rPr>
+                        <w:t> »</w:t>
+                      </w:r>
+                    </w:p>
+                  </w:txbxContent>
+                </v:textbox>
+                <w10:wrap anchorx="margin"/>
+              </v:rect>
+            </w:pict>
+          </mc:Fallback>
+        </mc:AlternateContent>
+      </w:r>
     </w:p>
     <w:p>
       <w:pPr>
@@ -4932,7 +5474,25 @@
         <w:rPr>
           <w:rFonts w:ascii="Times New Roman" w:hAnsi="Times New Roman" w:cs="Times New Roman"/>
         </w:rPr>
-        <w:t>sur la bonne voie. Nous n'avons pas de retard dans notre planning. Actuellement, nous sommes en train de finaliser les dernières optimisations nécessaires dans la partie programmation, tandis que la carte est pratiquement achevée. De plus, le menu de l'IHM est en phase finale de développement. Nous sommes confiants que ces dernières étapes seront menées à bien dans les délais impartis. Nous sommes impatients de présenter un produit final de qualité, prêt à être intégré harmonieusement dans le projet global du robot suiveur de ligne.</w:t>
+        <w:t xml:space="preserve">sur la bonne voie. Nous n'avons pas de retard dans notre planning. Actuellement, nous sommes en train de finaliser les dernières optimisations nécessaires dans la partie programmation, tandis que la carte est pratiquement achevée. De plus, le menu de l'IHM est en phase finale de développement. Nous sommes </w:t>
+      </w:r>
+      <w:r>
+        <w:rPr>
+          <w:rFonts w:ascii="Times New Roman" w:hAnsi="Times New Roman" w:cs="Times New Roman"/>
+        </w:rPr>
+        <w:t>persuadés</w:t>
+      </w:r>
+      <w:r>
+        <w:rPr>
+          <w:rFonts w:ascii="Times New Roman" w:hAnsi="Times New Roman" w:cs="Times New Roman"/>
+        </w:rPr>
+        <w:t xml:space="preserve"> </w:t>
+      </w:r>
+      <w:r>
+        <w:rPr>
+          <w:rFonts w:ascii="Times New Roman" w:hAnsi="Times New Roman" w:cs="Times New Roman"/>
+        </w:rPr>
+        <w:t>que ces dernières étapes seront menées à bien dans les délais impartis. Nous sommes impatients de présenter un produit final de qualité, prêt à être intégré harmonieusement dans le projet global du robot suiveur de ligne.</w:t>
       </w:r>
     </w:p>
     <w:sectPr>

</xml_diff>